<commit_message>
STD update lab 04
</commit_message>
<xml_diff>
--- a/2020-Sisteme Tolerante la Defecte/labs/04/Enunt-laborator04.docx
+++ b/2020-Sisteme Tolerante la Defecte/labs/04/Enunt-laborator04.docx
@@ -211,7 +211,7 @@
           <w:szCs w:val="24"/>
           <w:lang w:val="ro-RO"/>
         </w:rPr>
-        <w:t xml:space="preserve">_REPORT.txt </w:t>
+        <w:t xml:space="preserve">REPORT.txt </w:t>
       </w:r>
       <w:r>
         <w:rPr>
@@ -245,6 +245,65 @@
           <w:lang w:val="ro-RO"/>
         </w:rPr>
         <w:t xml:space="preserve"> și răspunsul la întrebări.</w:t>
+      </w:r>
+      <w:r>
+        <w:rPr>
+          <w:rFonts w:ascii="Arial" w:eastAsia="Times New Roman" w:hAnsi="Arial" w:cs="Arial"/>
+          <w:b/>
+          <w:bCs/>
+          <w:sz w:val="24"/>
+          <w:szCs w:val="24"/>
+          <w:lang w:val="ro-RO"/>
+        </w:rPr>
+        <w:t xml:space="preserve"> Asigurați-vă că sunt afișate mesaje reprezentative pentru fiecare transmisie (și la </w:t>
+      </w:r>
+      <w:proofErr w:type="spellStart"/>
+      <w:r>
+        <w:rPr>
+          <w:rFonts w:ascii="Arial" w:eastAsia="Times New Roman" w:hAnsi="Arial" w:cs="Arial"/>
+          <w:b/>
+          <w:bCs/>
+          <w:sz w:val="24"/>
+          <w:szCs w:val="24"/>
+          <w:lang w:val="ro-RO"/>
+        </w:rPr>
+        <w:t>send</w:t>
+      </w:r>
+      <w:proofErr w:type="spellEnd"/>
+      <w:r>
+        <w:rPr>
+          <w:rFonts w:ascii="Arial" w:eastAsia="Times New Roman" w:hAnsi="Arial" w:cs="Arial"/>
+          <w:b/>
+          <w:bCs/>
+          <w:sz w:val="24"/>
+          <w:szCs w:val="24"/>
+          <w:lang w:val="ro-RO"/>
+        </w:rPr>
+        <w:t xml:space="preserve"> și </w:t>
+      </w:r>
+      <w:proofErr w:type="spellStart"/>
+      <w:r>
+        <w:rPr>
+          <w:rFonts w:ascii="Arial" w:eastAsia="Times New Roman" w:hAnsi="Arial" w:cs="Arial"/>
+          <w:b/>
+          <w:bCs/>
+          <w:sz w:val="24"/>
+          <w:szCs w:val="24"/>
+          <w:lang w:val="ro-RO"/>
+        </w:rPr>
+        <w:t>recv</w:t>
+      </w:r>
+      <w:proofErr w:type="spellEnd"/>
+      <w:r>
+        <w:rPr>
+          <w:rFonts w:ascii="Arial" w:eastAsia="Times New Roman" w:hAnsi="Arial" w:cs="Arial"/>
+          <w:b/>
+          <w:bCs/>
+          <w:sz w:val="24"/>
+          <w:szCs w:val="24"/>
+          <w:lang w:val="ro-RO"/>
+        </w:rPr>
+        <w:t>).</w:t>
       </w:r>
     </w:p>
     <w:p>
@@ -283,7 +342,38 @@
           <w:szCs w:val="24"/>
           <w:lang w:val="ro-RO"/>
         </w:rPr>
-        <w:t>Implementați programul pentru descoperirea topologiei.</w:t>
+        <w:t>(</w:t>
+      </w:r>
+      <w:r>
+        <w:rPr>
+          <w:rFonts w:ascii="Arial" w:eastAsia="Times New Roman" w:hAnsi="Arial" w:cs="Arial"/>
+          <w:b/>
+          <w:bCs/>
+          <w:sz w:val="24"/>
+          <w:szCs w:val="24"/>
+          <w:lang w:val="ro-RO"/>
+        </w:rPr>
+        <w:t>1_</w:t>
+      </w:r>
+      <w:r>
+        <w:rPr>
+          <w:rFonts w:ascii="Arial" w:eastAsia="Times New Roman" w:hAnsi="Arial" w:cs="Arial"/>
+          <w:b/>
+          <w:bCs/>
+          <w:sz w:val="24"/>
+          <w:szCs w:val="24"/>
+          <w:lang w:val="ro-RO"/>
+        </w:rPr>
+        <w:t>nonBlocking.c</w:t>
+      </w:r>
+      <w:r>
+        <w:rPr>
+          <w:rFonts w:ascii="Arial" w:eastAsia="Times New Roman" w:hAnsi="Arial" w:cs="Arial"/>
+          <w:sz w:val="24"/>
+          <w:szCs w:val="24"/>
+          <w:lang w:val="ro-RO"/>
+        </w:rPr>
+        <w:t xml:space="preserve">) Implementați un program MPI ce are două procese. </w:t>
       </w:r>
     </w:p>
     <w:p>
@@ -310,115 +400,67 @@
           <w:szCs w:val="24"/>
           <w:lang w:val="ro-RO"/>
         </w:rPr>
-        <w:t>Algoritm:</w:t>
-      </w:r>
-    </w:p>
-    <w:p>
-      <w:pPr>
-        <w:pStyle w:val="ListParagraph"/>
-        <w:numPr>
-          <w:ilvl w:val="2"/>
-          <w:numId w:val="8"/>
-        </w:numPr>
-        <w:spacing w:before="100" w:beforeAutospacing="1" w:after="100" w:afterAutospacing="1" w:line="240" w:lineRule="auto"/>
-        <w:jc w:val="both"/>
-        <w:outlineLvl w:val="2"/>
-        <w:rPr>
-          <w:rFonts w:ascii="Arial" w:eastAsia="Times New Roman" w:hAnsi="Arial" w:cs="Arial"/>
-          <w:sz w:val="24"/>
-          <w:szCs w:val="24"/>
-          <w:lang w:val="ro-RO"/>
-        </w:rPr>
-      </w:pPr>
-      <w:r>
-        <w:rPr>
-          <w:rFonts w:ascii="Arial" w:eastAsia="Times New Roman" w:hAnsi="Arial" w:cs="Arial"/>
-          <w:sz w:val="24"/>
-          <w:szCs w:val="24"/>
-          <w:lang w:val="ro-RO"/>
-        </w:rPr>
-        <w:t>Se trimite topologia parțială tuturor vecinilor</w:t>
-      </w:r>
-    </w:p>
-    <w:p>
-      <w:pPr>
-        <w:pStyle w:val="ListParagraph"/>
-        <w:numPr>
-          <w:ilvl w:val="2"/>
-          <w:numId w:val="8"/>
-        </w:numPr>
-        <w:spacing w:before="100" w:beforeAutospacing="1" w:after="100" w:afterAutospacing="1" w:line="240" w:lineRule="auto"/>
-        <w:jc w:val="both"/>
-        <w:outlineLvl w:val="2"/>
-        <w:rPr>
-          <w:rFonts w:ascii="Arial" w:eastAsia="Times New Roman" w:hAnsi="Arial" w:cs="Arial"/>
-          <w:sz w:val="24"/>
-          <w:szCs w:val="24"/>
-          <w:lang w:val="ro-RO"/>
-        </w:rPr>
-      </w:pPr>
-      <w:r>
-        <w:rPr>
-          <w:rFonts w:ascii="Arial" w:eastAsia="Times New Roman" w:hAnsi="Arial" w:cs="Arial"/>
-          <w:sz w:val="24"/>
-          <w:szCs w:val="24"/>
-          <w:lang w:val="ro-RO"/>
-        </w:rPr>
-        <w:t>Se primește topologia parțială de la toți vecinii</w:t>
-      </w:r>
-    </w:p>
-    <w:p>
-      <w:pPr>
-        <w:pStyle w:val="ListParagraph"/>
-        <w:numPr>
-          <w:ilvl w:val="2"/>
-          <w:numId w:val="8"/>
-        </w:numPr>
-        <w:spacing w:before="100" w:beforeAutospacing="1" w:after="100" w:afterAutospacing="1" w:line="240" w:lineRule="auto"/>
-        <w:jc w:val="both"/>
-        <w:outlineLvl w:val="2"/>
-        <w:rPr>
-          <w:rFonts w:ascii="Arial" w:eastAsia="Times New Roman" w:hAnsi="Arial" w:cs="Arial"/>
-          <w:sz w:val="24"/>
-          <w:szCs w:val="24"/>
-          <w:lang w:val="ro-RO"/>
-        </w:rPr>
-      </w:pPr>
-      <w:r>
-        <w:rPr>
-          <w:rFonts w:ascii="Arial" w:eastAsia="Times New Roman" w:hAnsi="Arial" w:cs="Arial"/>
-          <w:sz w:val="24"/>
-          <w:szCs w:val="24"/>
-          <w:lang w:val="ro-RO"/>
-        </w:rPr>
-        <w:t>Se unește topologia primită cu cea locală</w:t>
-      </w:r>
-    </w:p>
-    <w:p>
-      <w:pPr>
-        <w:pStyle w:val="ListParagraph"/>
-        <w:numPr>
-          <w:ilvl w:val="2"/>
-          <w:numId w:val="9"/>
-        </w:numPr>
-        <w:spacing w:before="100" w:beforeAutospacing="1" w:after="100" w:afterAutospacing="1" w:line="240" w:lineRule="auto"/>
-        <w:jc w:val="both"/>
-        <w:outlineLvl w:val="2"/>
-        <w:rPr>
-          <w:rFonts w:ascii="Arial" w:eastAsia="Times New Roman" w:hAnsi="Arial" w:cs="Arial"/>
-          <w:sz w:val="24"/>
-          <w:szCs w:val="24"/>
-          <w:lang w:val="ro-RO"/>
-        </w:rPr>
-      </w:pPr>
-      <w:r>
-        <w:rPr>
-          <w:rFonts w:ascii="Arial" w:eastAsia="Times New Roman" w:hAnsi="Arial" w:cs="Arial"/>
-          <w:sz w:val="24"/>
-          <w:szCs w:val="24"/>
-          <w:lang w:val="ro-RO"/>
-        </w:rPr>
-        <w:t>Se repetă de 100 de ori (presupunem rețea mai mică de 100 de noduri).</w:t>
+        <w:t xml:space="preserve">Procesul cu </w:t>
+      </w:r>
+      <w:proofErr w:type="spellStart"/>
+      <w:r>
+        <w:rPr>
+          <w:rFonts w:ascii="Arial" w:eastAsia="Times New Roman" w:hAnsi="Arial" w:cs="Arial"/>
+          <w:sz w:val="24"/>
+          <w:szCs w:val="24"/>
+          <w:lang w:val="ro-RO"/>
+        </w:rPr>
+        <w:t>rank</w:t>
+      </w:r>
+      <w:proofErr w:type="spellEnd"/>
+      <w:r>
+        <w:rPr>
+          <w:rFonts w:ascii="Arial" w:eastAsia="Times New Roman" w:hAnsi="Arial" w:cs="Arial"/>
+          <w:sz w:val="24"/>
+          <w:szCs w:val="24"/>
+          <w:lang w:val="ro-RO"/>
+        </w:rPr>
+        <w:t xml:space="preserve"> 0 trimite procesului cu </w:t>
+      </w:r>
+      <w:proofErr w:type="spellStart"/>
+      <w:r>
+        <w:rPr>
+          <w:rFonts w:ascii="Arial" w:eastAsia="Times New Roman" w:hAnsi="Arial" w:cs="Arial"/>
+          <w:sz w:val="24"/>
+          <w:szCs w:val="24"/>
+          <w:lang w:val="ro-RO"/>
+        </w:rPr>
+        <w:t>rank</w:t>
+      </w:r>
+      <w:proofErr w:type="spellEnd"/>
+      <w:r>
+        <w:rPr>
+          <w:rFonts w:ascii="Arial" w:eastAsia="Times New Roman" w:hAnsi="Arial" w:cs="Arial"/>
+          <w:sz w:val="24"/>
+          <w:szCs w:val="24"/>
+          <w:lang w:val="ro-RO"/>
+        </w:rPr>
+        <w:t xml:space="preserve"> 1 un vector folosind funcții </w:t>
+      </w:r>
+      <w:r>
+        <w:rPr>
+          <w:rFonts w:ascii="Arial" w:eastAsia="Times New Roman" w:hAnsi="Arial" w:cs="Arial"/>
+          <w:b/>
+          <w:bCs/>
+          <w:sz w:val="24"/>
+          <w:szCs w:val="24"/>
+          <w:lang w:val="ro-RO"/>
+        </w:rPr>
+        <w:t>non-blocante</w:t>
+      </w:r>
+      <w:r>
+        <w:rPr>
+          <w:rFonts w:ascii="Arial" w:eastAsia="Times New Roman" w:hAnsi="Arial" w:cs="Arial"/>
+          <w:sz w:val="24"/>
+          <w:szCs w:val="24"/>
+          <w:lang w:val="ro-RO"/>
+        </w:rPr>
+        <w:t>. Afișați vectorul după primire.</w:t>
       </w:r>
     </w:p>
     <w:p>
@@ -445,7 +487,27 @@
           <w:szCs w:val="24"/>
           <w:lang w:val="ro-RO"/>
         </w:rPr>
-        <w:t xml:space="preserve">ATENȚIE: Un nod poate comunica doar cu vecinii. MPI vă va permite să trimiteți mesaje de la orice nod la oricare altul, dar noi vrem să simulăm o rețea reală în care se poate comunica doar cu vecinii. Astfel, nu aveți voie să faceți </w:t>
+        <w:t xml:space="preserve">Scrieți în </w:t>
+      </w:r>
+      <w:r>
+        <w:rPr>
+          <w:rFonts w:ascii="Arial" w:eastAsia="Times New Roman" w:hAnsi="Arial" w:cs="Arial"/>
+          <w:i/>
+          <w:iCs/>
+          <w:sz w:val="24"/>
+          <w:szCs w:val="24"/>
+          <w:lang w:val="ro-RO"/>
+        </w:rPr>
+        <w:t>REPORT.txt</w:t>
+      </w:r>
+      <w:r>
+        <w:rPr>
+          <w:rFonts w:ascii="Arial" w:eastAsia="Times New Roman" w:hAnsi="Arial" w:cs="Arial"/>
+          <w:sz w:val="24"/>
+          <w:szCs w:val="24"/>
+          <w:lang w:val="ro-RO"/>
+        </w:rPr>
+        <w:t xml:space="preserve"> ce se întâmplă dacă imediat </w:t>
       </w:r>
       <w:proofErr w:type="spellStart"/>
       <w:r>
@@ -455,6 +517,26 @@
           <w:szCs w:val="24"/>
           <w:lang w:val="ro-RO"/>
         </w:rPr>
+        <w:t>dupa</w:t>
+      </w:r>
+      <w:proofErr w:type="spellEnd"/>
+      <w:r>
+        <w:rPr>
+          <w:rFonts w:ascii="Arial" w:eastAsia="Times New Roman" w:hAnsi="Arial" w:cs="Arial"/>
+          <w:sz w:val="24"/>
+          <w:szCs w:val="24"/>
+          <w:lang w:val="ro-RO"/>
+        </w:rPr>
+        <w:t xml:space="preserve"> </w:t>
+      </w:r>
+      <w:proofErr w:type="spellStart"/>
+      <w:r>
+        <w:rPr>
+          <w:rFonts w:ascii="Arial" w:eastAsia="Times New Roman" w:hAnsi="Arial" w:cs="Arial"/>
+          <w:sz w:val="24"/>
+          <w:szCs w:val="24"/>
+          <w:lang w:val="ro-RO"/>
+        </w:rPr>
         <w:t>send</w:t>
       </w:r>
       <w:proofErr w:type="spellEnd"/>
@@ -465,7 +547,7 @@
           <w:szCs w:val="24"/>
           <w:lang w:val="ro-RO"/>
         </w:rPr>
-        <w:t xml:space="preserve"> sau </w:t>
+        <w:t xml:space="preserve">, în procesul cu </w:t>
       </w:r>
       <w:proofErr w:type="spellStart"/>
       <w:r>
@@ -475,7 +557,7 @@
           <w:szCs w:val="24"/>
           <w:lang w:val="ro-RO"/>
         </w:rPr>
-        <w:t>recv</w:t>
+        <w:t>rank</w:t>
       </w:r>
       <w:proofErr w:type="spellEnd"/>
       <w:r>
@@ -485,7 +567,7 @@
           <w:szCs w:val="24"/>
           <w:lang w:val="ro-RO"/>
         </w:rPr>
-        <w:t>, decât de la un nod care este în lista de vecini.</w:t>
+        <w:t xml:space="preserve"> 0 este modificat vectorul.</w:t>
       </w:r>
     </w:p>
     <w:p>
@@ -512,7 +594,54 @@
           <w:szCs w:val="24"/>
           <w:lang w:val="ro-RO"/>
         </w:rPr>
-        <w:t>Toate nodurile trebuie să aibă aceeași topologie la sfârșit.</w:t>
+        <w:t xml:space="preserve">Scrieți în </w:t>
+      </w:r>
+      <w:r>
+        <w:rPr>
+          <w:rFonts w:ascii="Arial" w:eastAsia="Times New Roman" w:hAnsi="Arial" w:cs="Arial"/>
+          <w:i/>
+          <w:iCs/>
+          <w:sz w:val="24"/>
+          <w:szCs w:val="24"/>
+          <w:lang w:val="ro-RO"/>
+        </w:rPr>
+        <w:t>REPORT.txt</w:t>
+      </w:r>
+      <w:r>
+        <w:rPr>
+          <w:rFonts w:ascii="Arial" w:eastAsia="Times New Roman" w:hAnsi="Arial" w:cs="Arial"/>
+          <w:sz w:val="24"/>
+          <w:szCs w:val="24"/>
+          <w:lang w:val="ro-RO"/>
+        </w:rPr>
+        <w:t xml:space="preserve"> </w:t>
+      </w:r>
+      <w:r>
+        <w:rPr>
+          <w:rFonts w:ascii="Arial" w:eastAsia="Times New Roman" w:hAnsi="Arial" w:cs="Arial"/>
+          <w:sz w:val="24"/>
+          <w:szCs w:val="24"/>
+          <w:lang w:val="ro-RO"/>
+        </w:rPr>
+        <w:t>ce se întâmplă dacă modificare</w:t>
+      </w:r>
+      <w:r>
+        <w:rPr>
+          <w:rFonts w:ascii="Arial" w:eastAsia="Times New Roman" w:hAnsi="Arial" w:cs="Arial"/>
+          <w:sz w:val="24"/>
+          <w:szCs w:val="24"/>
+          <w:lang w:val="ro-RO"/>
+        </w:rPr>
+        <w:t>a</w:t>
+      </w:r>
+      <w:r>
+        <w:rPr>
+          <w:rFonts w:ascii="Arial" w:eastAsia="Times New Roman" w:hAnsi="Arial" w:cs="Arial"/>
+          <w:sz w:val="24"/>
+          <w:szCs w:val="24"/>
+          <w:lang w:val="ro-RO"/>
+        </w:rPr>
+        <w:t xml:space="preserve"> făcută în vector este la o poziție foarte mare 100.000+.</w:t>
       </w:r>
     </w:p>
     <w:p>
@@ -539,7 +668,49 @@
           <w:szCs w:val="24"/>
           <w:lang w:val="ro-RO"/>
         </w:rPr>
-        <w:t xml:space="preserve">După găsirea topologiei, aceasta se folosește pentru a trimite un pachet de la nodul cu </w:t>
+        <w:t>(</w:t>
+      </w:r>
+      <w:r>
+        <w:rPr>
+          <w:rFonts w:ascii="Arial" w:eastAsia="Times New Roman" w:hAnsi="Arial" w:cs="Arial"/>
+          <w:b/>
+          <w:bCs/>
+          <w:sz w:val="24"/>
+          <w:szCs w:val="24"/>
+          <w:lang w:val="ro-RO"/>
+        </w:rPr>
+        <w:t>2</w:t>
+      </w:r>
+      <w:r>
+        <w:rPr>
+          <w:rFonts w:ascii="Arial" w:eastAsia="Times New Roman" w:hAnsi="Arial" w:cs="Arial"/>
+          <w:b/>
+          <w:bCs/>
+          <w:sz w:val="24"/>
+          <w:szCs w:val="24"/>
+          <w:lang w:val="ro-RO"/>
+        </w:rPr>
+        <w:t>_</w:t>
+      </w:r>
+      <w:r>
+        <w:rPr>
+          <w:rFonts w:ascii="Arial" w:eastAsia="Times New Roman" w:hAnsi="Arial" w:cs="Arial"/>
+          <w:b/>
+          <w:bCs/>
+          <w:sz w:val="24"/>
+          <w:szCs w:val="24"/>
+          <w:lang w:val="ro-RO"/>
+        </w:rPr>
+        <w:t>sendIsBlocking.c</w:t>
+      </w:r>
+      <w:r>
+        <w:rPr>
+          <w:rFonts w:ascii="Arial" w:eastAsia="Times New Roman" w:hAnsi="Arial" w:cs="Arial"/>
+          <w:sz w:val="24"/>
+          <w:szCs w:val="24"/>
+          <w:lang w:val="ro-RO"/>
+        </w:rPr>
+        <w:t xml:space="preserve">) Pornind de la programul dat arătați că </w:t>
       </w:r>
       <w:proofErr w:type="spellStart"/>
       <w:r>
@@ -549,7 +720,7 @@
           <w:szCs w:val="24"/>
           <w:lang w:val="ro-RO"/>
         </w:rPr>
-        <w:t>rank</w:t>
+        <w:t>MPI_Send</w:t>
       </w:r>
       <w:proofErr w:type="spellEnd"/>
       <w:r>
@@ -559,27 +730,141 @@
           <w:szCs w:val="24"/>
           <w:lang w:val="ro-RO"/>
         </w:rPr>
-        <w:t xml:space="preserve"> 0 la cel cu </w:t>
-      </w:r>
-      <w:proofErr w:type="spellStart"/>
-      <w:r>
-        <w:rPr>
-          <w:rFonts w:ascii="Arial" w:eastAsia="Times New Roman" w:hAnsi="Arial" w:cs="Arial"/>
-          <w:sz w:val="24"/>
-          <w:szCs w:val="24"/>
-          <w:lang w:val="ro-RO"/>
-        </w:rPr>
-        <w:t>rank</w:t>
-      </w:r>
-      <w:proofErr w:type="spellEnd"/>
-      <w:r>
-        <w:rPr>
-          <w:rFonts w:ascii="Arial" w:eastAsia="Times New Roman" w:hAnsi="Arial" w:cs="Arial"/>
-          <w:sz w:val="24"/>
-          <w:szCs w:val="24"/>
-          <w:lang w:val="ro-RO"/>
-        </w:rPr>
-        <w:t xml:space="preserve"> 10.</w:t>
+        <w:t xml:space="preserve"> poate fi</w:t>
+      </w:r>
+      <w:r>
+        <w:rPr>
+          <w:rFonts w:ascii="Arial" w:eastAsia="Times New Roman" w:hAnsi="Arial" w:cs="Arial"/>
+          <w:sz w:val="24"/>
+          <w:szCs w:val="24"/>
+          <w:lang w:val="ro-RO"/>
+        </w:rPr>
+        <w:t xml:space="preserve"> și blocant și non-</w:t>
+      </w:r>
+      <w:r>
+        <w:rPr>
+          <w:rFonts w:ascii="Arial" w:eastAsia="Times New Roman" w:hAnsi="Arial" w:cs="Arial"/>
+          <w:sz w:val="24"/>
+          <w:szCs w:val="24"/>
+          <w:lang w:val="ro-RO"/>
+        </w:rPr>
+        <w:t xml:space="preserve">blocant. Notați cum ați </w:t>
+      </w:r>
+      <w:r>
+        <w:rPr>
+          <w:rFonts w:ascii="Arial" w:eastAsia="Times New Roman" w:hAnsi="Arial" w:cs="Arial"/>
+          <w:sz w:val="24"/>
+          <w:szCs w:val="24"/>
+          <w:lang w:val="ro-RO"/>
+        </w:rPr>
+        <w:t xml:space="preserve">determinat acest lucru în </w:t>
+      </w:r>
+      <w:r>
+        <w:rPr>
+          <w:rFonts w:ascii="Arial" w:eastAsia="Times New Roman" w:hAnsi="Arial" w:cs="Arial"/>
+          <w:i/>
+          <w:iCs/>
+          <w:sz w:val="24"/>
+          <w:szCs w:val="24"/>
+          <w:lang w:val="ro-RO"/>
+        </w:rPr>
+        <w:t>REPORT.txt</w:t>
+      </w:r>
+      <w:r>
+        <w:rPr>
+          <w:rFonts w:ascii="Arial" w:eastAsia="Times New Roman" w:hAnsi="Arial" w:cs="Arial"/>
+          <w:sz w:val="24"/>
+          <w:szCs w:val="24"/>
+          <w:lang w:val="ro-RO"/>
+        </w:rPr>
+        <w:t>.</w:t>
+      </w:r>
+    </w:p>
+    <w:p>
+      <w:pPr>
+        <w:pStyle w:val="ListParagraph"/>
+        <w:numPr>
+          <w:ilvl w:val="0"/>
+          <w:numId w:val="6"/>
+        </w:numPr>
+        <w:spacing w:before="100" w:beforeAutospacing="1" w:after="100" w:afterAutospacing="1" w:line="240" w:lineRule="auto"/>
+        <w:jc w:val="both"/>
+        <w:outlineLvl w:val="2"/>
+        <w:rPr>
+          <w:rFonts w:ascii="Arial" w:eastAsia="Times New Roman" w:hAnsi="Arial" w:cs="Arial"/>
+          <w:sz w:val="24"/>
+          <w:szCs w:val="24"/>
+          <w:lang w:val="ro-RO"/>
+        </w:rPr>
+      </w:pPr>
+      <w:r>
+        <w:rPr>
+          <w:rFonts w:ascii="Arial" w:eastAsia="Times New Roman" w:hAnsi="Arial" w:cs="Arial"/>
+          <w:sz w:val="24"/>
+          <w:szCs w:val="24"/>
+          <w:lang w:val="ro-RO"/>
+        </w:rPr>
+        <w:t>(</w:t>
+      </w:r>
+      <w:r>
+        <w:rPr>
+          <w:rFonts w:ascii="Arial" w:eastAsia="Times New Roman" w:hAnsi="Arial" w:cs="Arial"/>
+          <w:b/>
+          <w:bCs/>
+          <w:sz w:val="24"/>
+          <w:szCs w:val="24"/>
+          <w:lang w:val="ro-RO"/>
+        </w:rPr>
+        <w:t>3</w:t>
+      </w:r>
+      <w:r>
+        <w:rPr>
+          <w:rFonts w:ascii="Arial" w:eastAsia="Times New Roman" w:hAnsi="Arial" w:cs="Arial"/>
+          <w:b/>
+          <w:bCs/>
+          <w:sz w:val="24"/>
+          <w:szCs w:val="24"/>
+          <w:lang w:val="ro-RO"/>
+        </w:rPr>
+        <w:t>_timer</w:t>
+      </w:r>
+      <w:r>
+        <w:rPr>
+          <w:rFonts w:ascii="Arial" w:eastAsia="Times New Roman" w:hAnsi="Arial" w:cs="Arial"/>
+          <w:b/>
+          <w:bCs/>
+          <w:sz w:val="24"/>
+          <w:szCs w:val="24"/>
+          <w:lang w:val="ro-RO"/>
+        </w:rPr>
+        <w:t>.c</w:t>
+      </w:r>
+      <w:r>
+        <w:rPr>
+          <w:rFonts w:ascii="Arial" w:eastAsia="Times New Roman" w:hAnsi="Arial" w:cs="Arial"/>
+          <w:sz w:val="24"/>
+          <w:szCs w:val="24"/>
+          <w:lang w:val="ro-RO"/>
+        </w:rPr>
+        <w:t>)</w:t>
+      </w:r>
+      <w:r>
+        <w:rPr>
+          <w:rFonts w:ascii="Arial" w:eastAsia="Times New Roman" w:hAnsi="Arial" w:cs="Arial"/>
+          <w:sz w:val="24"/>
+          <w:szCs w:val="24"/>
+          <w:lang w:val="ro-RO"/>
+        </w:rPr>
+        <w:t xml:space="preserve"> </w:t>
+      </w:r>
+      <w:r>
+        <w:rPr>
+          <w:rFonts w:ascii="Arial" w:eastAsia="Times New Roman" w:hAnsi="Arial" w:cs="Arial"/>
+          <w:sz w:val="24"/>
+          <w:szCs w:val="24"/>
+          <w:lang w:val="ro-RO"/>
+        </w:rPr>
+        <w:t>Implementați un program MPI cu două procese:</w:t>
       </w:r>
     </w:p>
     <w:p>
@@ -606,7 +891,125 @@
           <w:szCs w:val="24"/>
           <w:lang w:val="ro-RO"/>
         </w:rPr>
-        <w:t>Pentru a putea transmite pachetul fiecare nod trebuie să construiască o tabelă de rutare.</w:t>
+        <w:t xml:space="preserve">Procesul cu </w:t>
+      </w:r>
+      <w:proofErr w:type="spellStart"/>
+      <w:r>
+        <w:rPr>
+          <w:rFonts w:ascii="Arial" w:eastAsia="Times New Roman" w:hAnsi="Arial" w:cs="Arial"/>
+          <w:sz w:val="24"/>
+          <w:szCs w:val="24"/>
+          <w:lang w:val="ro-RO"/>
+        </w:rPr>
+        <w:t>rank</w:t>
+      </w:r>
+      <w:proofErr w:type="spellEnd"/>
+      <w:r>
+        <w:rPr>
+          <w:rFonts w:ascii="Arial" w:eastAsia="Times New Roman" w:hAnsi="Arial" w:cs="Arial"/>
+          <w:sz w:val="24"/>
+          <w:szCs w:val="24"/>
+          <w:lang w:val="ro-RO"/>
+        </w:rPr>
+        <w:t xml:space="preserve"> 0 trimite după </w:t>
+      </w:r>
+      <w:r>
+        <w:rPr>
+          <w:rFonts w:ascii="Arial" w:eastAsia="Times New Roman" w:hAnsi="Arial" w:cs="Arial"/>
+          <w:b/>
+          <w:bCs/>
+          <w:sz w:val="24"/>
+          <w:szCs w:val="24"/>
+          <w:lang w:val="ro-RO"/>
+        </w:rPr>
+        <w:t>X</w:t>
+      </w:r>
+      <w:r>
+        <w:rPr>
+          <w:rFonts w:ascii="Arial" w:eastAsia="Times New Roman" w:hAnsi="Arial" w:cs="Arial"/>
+          <w:b/>
+          <w:bCs/>
+          <w:sz w:val="24"/>
+          <w:szCs w:val="24"/>
+          <w:lang w:val="ro-RO"/>
+        </w:rPr>
+        <w:t xml:space="preserve"> </w:t>
+      </w:r>
+      <w:r>
+        <w:rPr>
+          <w:rFonts w:ascii="Arial" w:eastAsia="Times New Roman" w:hAnsi="Arial" w:cs="Arial"/>
+          <w:sz w:val="24"/>
+          <w:szCs w:val="24"/>
+          <w:lang w:val="ro-RO"/>
+        </w:rPr>
+        <w:t>(</w:t>
+      </w:r>
+      <w:r>
+        <w:rPr>
+          <w:rFonts w:ascii="Arial" w:eastAsia="Times New Roman" w:hAnsi="Arial" w:cs="Arial"/>
+          <w:sz w:val="24"/>
+          <w:szCs w:val="24"/>
+          <w:lang w:val="ro-RO"/>
+        </w:rPr>
+        <w:t>dat ca parametru programului</w:t>
+      </w:r>
+      <w:r>
+        <w:rPr>
+          <w:rFonts w:ascii="Arial" w:eastAsia="Times New Roman" w:hAnsi="Arial" w:cs="Arial"/>
+          <w:sz w:val="24"/>
+          <w:szCs w:val="24"/>
+          <w:lang w:val="ro-RO"/>
+        </w:rPr>
+        <w:t>)</w:t>
+      </w:r>
+      <w:r>
+        <w:rPr>
+          <w:rFonts w:ascii="Arial" w:eastAsia="Times New Roman" w:hAnsi="Arial" w:cs="Arial"/>
+          <w:sz w:val="24"/>
+          <w:szCs w:val="24"/>
+          <w:lang w:val="ro-RO"/>
+        </w:rPr>
+        <w:t xml:space="preserve"> secunde un mesaj </w:t>
+      </w:r>
+      <w:r>
+        <w:rPr>
+          <w:rFonts w:ascii="Arial" w:eastAsia="Times New Roman" w:hAnsi="Arial" w:cs="Arial"/>
+          <w:b/>
+          <w:bCs/>
+          <w:sz w:val="24"/>
+          <w:szCs w:val="24"/>
+          <w:lang w:val="ro-RO"/>
+        </w:rPr>
+        <w:t>non-blocant</w:t>
+      </w:r>
+      <w:r>
+        <w:rPr>
+          <w:rFonts w:ascii="Arial" w:eastAsia="Times New Roman" w:hAnsi="Arial" w:cs="Arial"/>
+          <w:sz w:val="24"/>
+          <w:szCs w:val="24"/>
+          <w:lang w:val="ro-RO"/>
+        </w:rPr>
+        <w:t xml:space="preserve"> procesului cu </w:t>
+      </w:r>
+      <w:proofErr w:type="spellStart"/>
+      <w:r>
+        <w:rPr>
+          <w:rFonts w:ascii="Arial" w:eastAsia="Times New Roman" w:hAnsi="Arial" w:cs="Arial"/>
+          <w:sz w:val="24"/>
+          <w:szCs w:val="24"/>
+          <w:lang w:val="ro-RO"/>
+        </w:rPr>
+        <w:t>rank</w:t>
+      </w:r>
+      <w:proofErr w:type="spellEnd"/>
+      <w:r>
+        <w:rPr>
+          <w:rFonts w:ascii="Arial" w:eastAsia="Times New Roman" w:hAnsi="Arial" w:cs="Arial"/>
+          <w:sz w:val="24"/>
+          <w:szCs w:val="24"/>
+          <w:lang w:val="ro-RO"/>
+        </w:rPr>
+        <w:t xml:space="preserve"> 1. </w:t>
       </w:r>
     </w:p>
     <w:p>
@@ -633,100 +1036,63 @@
           <w:szCs w:val="24"/>
           <w:lang w:val="ro-RO"/>
         </w:rPr>
-        <w:t xml:space="preserve">Tabela de rutare are două coloane, </w:t>
-      </w:r>
-      <w:r>
-        <w:rPr>
-          <w:rFonts w:ascii="Arial" w:eastAsia="Times New Roman" w:hAnsi="Arial" w:cs="Arial"/>
-          <w:b/>
-          <w:bCs/>
-          <w:sz w:val="24"/>
-          <w:szCs w:val="24"/>
-          <w:lang w:val="ro-RO"/>
-        </w:rPr>
-        <w:t>destinație</w:t>
-      </w:r>
-      <w:r>
-        <w:rPr>
-          <w:rFonts w:ascii="Arial" w:eastAsia="Times New Roman" w:hAnsi="Arial" w:cs="Arial"/>
-          <w:sz w:val="24"/>
-          <w:szCs w:val="24"/>
-          <w:lang w:val="ro-RO"/>
-        </w:rPr>
-        <w:t xml:space="preserve"> și </w:t>
+        <w:t xml:space="preserve">Procesul cu </w:t>
       </w:r>
       <w:proofErr w:type="spellStart"/>
       <w:r>
         <w:rPr>
           <w:rFonts w:ascii="Arial" w:eastAsia="Times New Roman" w:hAnsi="Arial" w:cs="Arial"/>
-          <w:b/>
-          <w:bCs/>
-          <w:sz w:val="24"/>
-          <w:szCs w:val="24"/>
-          <w:lang w:val="ro-RO"/>
-        </w:rPr>
-        <w:t>next</w:t>
+          <w:sz w:val="24"/>
+          <w:szCs w:val="24"/>
+          <w:lang w:val="ro-RO"/>
+        </w:rPr>
+        <w:t>rank</w:t>
       </w:r>
       <w:proofErr w:type="spellEnd"/>
       <w:r>
         <w:rPr>
           <w:rFonts w:ascii="Arial" w:eastAsia="Times New Roman" w:hAnsi="Arial" w:cs="Arial"/>
-          <w:b/>
-          <w:bCs/>
-          <w:sz w:val="24"/>
-          <w:szCs w:val="24"/>
-          <w:lang w:val="ro-RO"/>
-        </w:rPr>
-        <w:t xml:space="preserve"> hop</w:t>
-      </w:r>
-      <w:r>
-        <w:rPr>
-          <w:rFonts w:ascii="Arial" w:eastAsia="Times New Roman" w:hAnsi="Arial" w:cs="Arial"/>
-          <w:sz w:val="24"/>
-          <w:szCs w:val="24"/>
-          <w:lang w:val="ro-RO"/>
-        </w:rPr>
-        <w:t xml:space="preserve">. Având graful, </w:t>
-      </w:r>
-      <w:proofErr w:type="spellStart"/>
-      <w:r>
-        <w:rPr>
-          <w:rFonts w:ascii="Arial" w:eastAsia="Times New Roman" w:hAnsi="Arial" w:cs="Arial"/>
-          <w:sz w:val="24"/>
-          <w:szCs w:val="24"/>
-          <w:lang w:val="ro-RO"/>
-        </w:rPr>
-        <w:t>next</w:t>
-      </w:r>
-      <w:proofErr w:type="spellEnd"/>
-      <w:r>
-        <w:rPr>
-          <w:rFonts w:ascii="Arial" w:eastAsia="Times New Roman" w:hAnsi="Arial" w:cs="Arial"/>
-          <w:sz w:val="24"/>
-          <w:szCs w:val="24"/>
-          <w:lang w:val="ro-RO"/>
-        </w:rPr>
-        <w:t xml:space="preserve"> hop poate fi calculat rulând un algoritm de drum minim de la nodul curent la destinație și reținând ca </w:t>
-      </w:r>
-      <w:proofErr w:type="spellStart"/>
-      <w:r>
-        <w:rPr>
-          <w:rFonts w:ascii="Arial" w:eastAsia="Times New Roman" w:hAnsi="Arial" w:cs="Arial"/>
-          <w:sz w:val="24"/>
-          <w:szCs w:val="24"/>
-          <w:lang w:val="ro-RO"/>
-        </w:rPr>
-        <w:t>next</w:t>
-      </w:r>
-      <w:proofErr w:type="spellEnd"/>
-      <w:r>
-        <w:rPr>
-          <w:rFonts w:ascii="Arial" w:eastAsia="Times New Roman" w:hAnsi="Arial" w:cs="Arial"/>
-          <w:sz w:val="24"/>
-          <w:szCs w:val="24"/>
-          <w:lang w:val="ro-RO"/>
-        </w:rPr>
-        <w:t xml:space="preserve"> hop primul nod din cale.</w:t>
+          <w:sz w:val="24"/>
+          <w:szCs w:val="24"/>
+          <w:lang w:val="ro-RO"/>
+        </w:rPr>
+        <w:t xml:space="preserve"> </w:t>
+      </w:r>
+      <w:r>
+        <w:rPr>
+          <w:rFonts w:ascii="Arial" w:eastAsia="Times New Roman" w:hAnsi="Arial" w:cs="Arial"/>
+          <w:sz w:val="24"/>
+          <w:szCs w:val="24"/>
+          <w:lang w:val="ro-RO"/>
+        </w:rPr>
+        <w:t>1</w:t>
+      </w:r>
+      <w:r>
+        <w:rPr>
+          <w:rFonts w:ascii="Arial" w:eastAsia="Times New Roman" w:hAnsi="Arial" w:cs="Arial"/>
+          <w:sz w:val="24"/>
+          <w:szCs w:val="24"/>
+          <w:lang w:val="ro-RO"/>
+        </w:rPr>
+        <w:t xml:space="preserve"> </w:t>
+      </w:r>
+      <w:r>
+        <w:rPr>
+          <w:rFonts w:ascii="Arial" w:eastAsia="Times New Roman" w:hAnsi="Arial" w:cs="Arial"/>
+          <w:sz w:val="24"/>
+          <w:szCs w:val="24"/>
+          <w:lang w:val="ro-RO"/>
+        </w:rPr>
+        <w:t>face o primire de mesaj non blocantă</w:t>
+      </w:r>
+      <w:r>
+        <w:rPr>
+          <w:rFonts w:ascii="Arial" w:eastAsia="Times New Roman" w:hAnsi="Arial" w:cs="Arial"/>
+          <w:sz w:val="24"/>
+          <w:szCs w:val="24"/>
+          <w:lang w:val="ro-RO"/>
+        </w:rPr>
+        <w:t>.</w:t>
       </w:r>
     </w:p>
     <w:p>
@@ -753,98 +1119,45 @@
           <w:szCs w:val="24"/>
           <w:lang w:val="ro-RO"/>
         </w:rPr>
-        <w:t xml:space="preserve">Toate procesele vor printa un mesaj când primesc și trimit mai departe un pachet. Ex: </w:t>
-      </w:r>
-      <w:r>
-        <w:rPr>
-          <w:rFonts w:ascii="Arial" w:eastAsia="Times New Roman" w:hAnsi="Arial" w:cs="Arial"/>
-          <w:b/>
-          <w:bCs/>
-          <w:sz w:val="24"/>
-          <w:szCs w:val="24"/>
-          <w:lang w:val="ro-RO"/>
-        </w:rPr>
-        <w:t>“</w:t>
-      </w:r>
-      <w:r>
-        <w:rPr>
-          <w:rFonts w:ascii="Arial" w:eastAsia="Times New Roman" w:hAnsi="Arial" w:cs="Arial"/>
-          <w:b/>
-          <w:bCs/>
-          <w:sz w:val="24"/>
-          <w:szCs w:val="24"/>
-          <w:lang w:val="ro-RO"/>
-        </w:rPr>
-        <w:t>Sunt A, a</w:t>
-      </w:r>
-      <w:r>
-        <w:rPr>
-          <w:rFonts w:ascii="Arial" w:eastAsia="Times New Roman" w:hAnsi="Arial" w:cs="Arial"/>
-          <w:b/>
-          <w:bCs/>
-          <w:sz w:val="24"/>
-          <w:szCs w:val="24"/>
-          <w:lang w:val="ro-RO"/>
-        </w:rPr>
-        <w:t xml:space="preserve">m primit X de la nodul </w:t>
-      </w:r>
-      <w:r>
-        <w:rPr>
-          <w:rFonts w:ascii="Arial" w:eastAsia="Times New Roman" w:hAnsi="Arial" w:cs="Arial"/>
-          <w:b/>
-          <w:bCs/>
-          <w:sz w:val="24"/>
-          <w:szCs w:val="24"/>
-          <w:lang w:val="ro-RO"/>
-        </w:rPr>
-        <w:t>B</w:t>
-      </w:r>
-      <w:r>
-        <w:rPr>
-          <w:rFonts w:ascii="Arial" w:eastAsia="Times New Roman" w:hAnsi="Arial" w:cs="Arial"/>
-          <w:b/>
-          <w:bCs/>
-          <w:sz w:val="24"/>
-          <w:szCs w:val="24"/>
-          <w:lang w:val="ro-RO"/>
-        </w:rPr>
-        <w:t xml:space="preserve"> trimit la nodul </w:t>
-      </w:r>
-      <w:r>
-        <w:rPr>
-          <w:rFonts w:ascii="Arial" w:eastAsia="Times New Roman" w:hAnsi="Arial" w:cs="Arial"/>
-          <w:b/>
-          <w:bCs/>
-          <w:sz w:val="24"/>
-          <w:szCs w:val="24"/>
-          <w:lang w:val="ro-RO"/>
-        </w:rPr>
-        <w:t>C</w:t>
-      </w:r>
-      <w:r>
-        <w:rPr>
-          <w:rFonts w:ascii="Arial" w:eastAsia="Times New Roman" w:hAnsi="Arial" w:cs="Arial"/>
-          <w:b/>
-          <w:bCs/>
-          <w:sz w:val="24"/>
-          <w:szCs w:val="24"/>
-          <w:lang w:val="ro-RO"/>
-        </w:rPr>
-        <w:t>\n</w:t>
-      </w:r>
-      <w:r>
-        <w:rPr>
-          <w:rFonts w:ascii="Arial" w:eastAsia="Times New Roman" w:hAnsi="Arial" w:cs="Arial"/>
-          <w:b/>
-          <w:bCs/>
-          <w:sz w:val="24"/>
-          <w:szCs w:val="24"/>
-        </w:rPr>
-        <w:t>”</w:t>
+        <w:t xml:space="preserve">Timp de 5 secunde procesul cu </w:t>
+      </w:r>
+      <w:proofErr w:type="spellStart"/>
+      <w:r>
+        <w:rPr>
+          <w:rFonts w:ascii="Arial" w:eastAsia="Times New Roman" w:hAnsi="Arial" w:cs="Arial"/>
+          <w:sz w:val="24"/>
+          <w:szCs w:val="24"/>
+          <w:lang w:val="ro-RO"/>
+        </w:rPr>
+        <w:t>rank</w:t>
+      </w:r>
+      <w:proofErr w:type="spellEnd"/>
+      <w:r>
+        <w:rPr>
+          <w:rFonts w:ascii="Arial" w:eastAsia="Times New Roman" w:hAnsi="Arial" w:cs="Arial"/>
+          <w:sz w:val="24"/>
+          <w:szCs w:val="24"/>
+          <w:lang w:val="ro-RO"/>
+        </w:rPr>
+        <w:t xml:space="preserve"> 1 va verifica dacă mesajul a venit (verificarea se face o dată pe secundă)</w:t>
+      </w:r>
+      <w:r>
+        <w:rPr>
+          <w:rFonts w:ascii="Arial" w:eastAsia="Times New Roman" w:hAnsi="Arial" w:cs="Arial"/>
+          <w:sz w:val="24"/>
+          <w:szCs w:val="24"/>
+          <w:lang w:val="ro-RO"/>
+        </w:rPr>
+        <w:t>.</w:t>
       </w:r>
     </w:p>
     <w:p>
       <w:pPr>
+        <w:pStyle w:val="ListParagraph"/>
+        <w:numPr>
+          <w:ilvl w:val="1"/>
+          <w:numId w:val="6"/>
+        </w:numPr>
         <w:spacing w:before="100" w:beforeAutospacing="1" w:after="100" w:afterAutospacing="1" w:line="240" w:lineRule="auto"/>
         <w:jc w:val="both"/>
         <w:outlineLvl w:val="2"/>
@@ -858,110 +1171,29 @@
       <w:r>
         <w:rPr>
           <w:rFonts w:ascii="Arial" w:eastAsia="Times New Roman" w:hAnsi="Arial" w:cs="Arial"/>
-          <w:b/>
-          <w:bCs/>
-          <w:sz w:val="24"/>
-          <w:szCs w:val="24"/>
-          <w:lang w:val="ro-RO"/>
-        </w:rPr>
-        <w:t xml:space="preserve">Exercițiile de la 1 la </w:t>
-      </w:r>
-      <w:r>
-        <w:rPr>
-          <w:rFonts w:ascii="Arial" w:eastAsia="Times New Roman" w:hAnsi="Arial" w:cs="Arial"/>
-          <w:b/>
-          <w:bCs/>
-          <w:sz w:val="24"/>
-          <w:szCs w:val="24"/>
-          <w:lang w:val="ro-RO"/>
-        </w:rPr>
-        <w:t>2</w:t>
-      </w:r>
-      <w:r>
-        <w:rPr>
-          <w:rFonts w:ascii="Arial" w:eastAsia="Times New Roman" w:hAnsi="Arial" w:cs="Arial"/>
-          <w:b/>
-          <w:bCs/>
-          <w:sz w:val="24"/>
-          <w:szCs w:val="24"/>
-          <w:lang w:val="ro-RO"/>
-        </w:rPr>
-        <w:t xml:space="preserve"> </w:t>
-      </w:r>
-      <w:r>
-        <w:rPr>
-          <w:rFonts w:ascii="Arial" w:eastAsia="Times New Roman" w:hAnsi="Arial" w:cs="Arial"/>
-          <w:sz w:val="24"/>
-          <w:szCs w:val="24"/>
-          <w:lang w:val="ro-RO"/>
-        </w:rPr>
-        <w:t xml:space="preserve">sunt </w:t>
-      </w:r>
-      <w:r>
-        <w:rPr>
-          <w:rFonts w:ascii="Arial" w:eastAsia="Times New Roman" w:hAnsi="Arial" w:cs="Arial"/>
-          <w:b/>
-          <w:bCs/>
-          <w:sz w:val="24"/>
-          <w:szCs w:val="24"/>
-          <w:lang w:val="ro-RO"/>
-        </w:rPr>
-        <w:t>obligatorii</w:t>
-      </w:r>
-      <w:r>
-        <w:rPr>
-          <w:rFonts w:ascii="Arial" w:eastAsia="Times New Roman" w:hAnsi="Arial" w:cs="Arial"/>
-          <w:sz w:val="24"/>
-          <w:szCs w:val="24"/>
-          <w:lang w:val="ro-RO"/>
-        </w:rPr>
-        <w:t xml:space="preserve">. Conceptele explorate sunt esențiale pentru obținerea notei </w:t>
-      </w:r>
-      <w:r>
-        <w:rPr>
-          <w:rFonts w:ascii="Arial" w:eastAsia="Times New Roman" w:hAnsi="Arial" w:cs="Arial"/>
-          <w:b/>
-          <w:bCs/>
-          <w:sz w:val="24"/>
-          <w:szCs w:val="24"/>
-          <w:lang w:val="ro-RO"/>
-        </w:rPr>
-        <w:t>minime</w:t>
-      </w:r>
-      <w:r>
-        <w:rPr>
-          <w:rFonts w:ascii="Arial" w:eastAsia="Times New Roman" w:hAnsi="Arial" w:cs="Arial"/>
-          <w:sz w:val="24"/>
-          <w:szCs w:val="24"/>
-          <w:lang w:val="ro-RO"/>
-        </w:rPr>
-        <w:t xml:space="preserve"> de promovare.</w:t>
-      </w:r>
-    </w:p>
-    <w:p>
-      <w:pPr>
-        <w:spacing w:before="100" w:beforeAutospacing="1" w:after="100" w:afterAutospacing="1" w:line="240" w:lineRule="auto"/>
-        <w:jc w:val="both"/>
-        <w:outlineLvl w:val="2"/>
-        <w:rPr>
-          <w:rFonts w:ascii="Arial" w:eastAsia="Times New Roman" w:hAnsi="Arial" w:cs="Arial"/>
-          <w:b/>
-          <w:bCs/>
-          <w:sz w:val="24"/>
-          <w:szCs w:val="24"/>
-          <w:lang w:val="ro-RO"/>
-        </w:rPr>
-      </w:pPr>
-      <w:r>
-        <w:rPr>
-          <w:rFonts w:ascii="Arial" w:eastAsia="Times New Roman" w:hAnsi="Arial" w:cs="Arial"/>
-          <w:b/>
-          <w:bCs/>
-          <w:sz w:val="24"/>
-          <w:szCs w:val="24"/>
-          <w:lang w:val="ro-RO"/>
-        </w:rPr>
-        <w:t>Vă recomandăm, pentru a crește șansele de a obține o notă cât mai mare să explorați și următoarele exerciții:</w:t>
+          <w:sz w:val="24"/>
+          <w:szCs w:val="24"/>
+          <w:lang w:val="ro-RO"/>
+        </w:rPr>
+        <w:t xml:space="preserve">Se va testa programul cu X setat la </w:t>
+      </w:r>
+      <w:r>
+        <w:rPr>
+          <w:rFonts w:ascii="Arial" w:eastAsia="Times New Roman" w:hAnsi="Arial" w:cs="Arial"/>
+          <w:sz w:val="24"/>
+          <w:szCs w:val="24"/>
+          <w:lang w:val="ro-RO"/>
+        </w:rPr>
+        <w:t>2,4 și 6 și se vor scrie rezultatele în REPORT.txt</w:t>
+      </w:r>
+      <w:r>
+        <w:rPr>
+          <w:rFonts w:ascii="Arial" w:eastAsia="Times New Roman" w:hAnsi="Arial" w:cs="Arial"/>
+          <w:sz w:val="24"/>
+          <w:szCs w:val="24"/>
+          <w:lang w:val="ro-RO"/>
+        </w:rPr>
+        <w:t>.</w:t>
       </w:r>
     </w:p>
     <w:p>
@@ -988,7 +1220,515 @@
           <w:szCs w:val="24"/>
           <w:lang w:val="ro-RO"/>
         </w:rPr>
-        <w:t>Extindeți programul de la 2 în așa fel încât mai multe mesaje să poate fi transmise, de la mai multe noduri sursă la mai multe destinații.</w:t>
+        <w:t>(</w:t>
+      </w:r>
+      <w:r>
+        <w:rPr>
+          <w:rFonts w:ascii="Arial" w:eastAsia="Times New Roman" w:hAnsi="Arial" w:cs="Arial"/>
+          <w:b/>
+          <w:bCs/>
+          <w:sz w:val="24"/>
+          <w:szCs w:val="24"/>
+          <w:lang w:val="ro-RO"/>
+        </w:rPr>
+        <w:t>4_friends.c</w:t>
+      </w:r>
+      <w:r>
+        <w:rPr>
+          <w:rFonts w:ascii="Arial" w:eastAsia="Times New Roman" w:hAnsi="Arial" w:cs="Arial"/>
+          <w:sz w:val="24"/>
+          <w:szCs w:val="24"/>
+          <w:lang w:val="ro-RO"/>
+        </w:rPr>
+        <w:t>)</w:t>
+      </w:r>
+      <w:r>
+        <w:rPr>
+          <w:rFonts w:ascii="Arial" w:eastAsia="Times New Roman" w:hAnsi="Arial" w:cs="Arial"/>
+          <w:sz w:val="24"/>
+          <w:szCs w:val="24"/>
+          <w:lang w:val="ro-RO"/>
+        </w:rPr>
+        <w:t xml:space="preserve"> Implementați un program MPI cu 5 procese:</w:t>
+      </w:r>
+    </w:p>
+    <w:p>
+      <w:pPr>
+        <w:pStyle w:val="ListParagraph"/>
+        <w:numPr>
+          <w:ilvl w:val="1"/>
+          <w:numId w:val="6"/>
+        </w:numPr>
+        <w:spacing w:before="100" w:beforeAutospacing="1" w:after="100" w:afterAutospacing="1" w:line="240" w:lineRule="auto"/>
+        <w:jc w:val="both"/>
+        <w:outlineLvl w:val="2"/>
+        <w:rPr>
+          <w:rFonts w:ascii="Arial" w:eastAsia="Times New Roman" w:hAnsi="Arial" w:cs="Arial"/>
+          <w:sz w:val="24"/>
+          <w:szCs w:val="24"/>
+          <w:lang w:val="ro-RO"/>
+        </w:rPr>
+      </w:pPr>
+      <w:r>
+        <w:rPr>
+          <w:rFonts w:ascii="Arial" w:eastAsia="Times New Roman" w:hAnsi="Arial" w:cs="Arial"/>
+          <w:sz w:val="24"/>
+          <w:szCs w:val="24"/>
+          <w:lang w:val="ro-RO"/>
+        </w:rPr>
+        <w:t>Presupunem că procesele sunt organizate în linie (</w:t>
+      </w:r>
+      <w:proofErr w:type="spellStart"/>
+      <w:r>
+        <w:rPr>
+          <w:rFonts w:ascii="Arial" w:eastAsia="Times New Roman" w:hAnsi="Arial" w:cs="Arial"/>
+          <w:sz w:val="24"/>
+          <w:szCs w:val="24"/>
+          <w:lang w:val="ro-RO"/>
+        </w:rPr>
+        <w:t>rank</w:t>
+      </w:r>
+      <w:proofErr w:type="spellEnd"/>
+      <w:r>
+        <w:rPr>
+          <w:rFonts w:ascii="Arial" w:eastAsia="Times New Roman" w:hAnsi="Arial" w:cs="Arial"/>
+          <w:sz w:val="24"/>
+          <w:szCs w:val="24"/>
+          <w:lang w:val="ro-RO"/>
+        </w:rPr>
+        <w:t xml:space="preserve"> 0 vecin cu </w:t>
+      </w:r>
+      <w:proofErr w:type="spellStart"/>
+      <w:r>
+        <w:rPr>
+          <w:rFonts w:ascii="Arial" w:eastAsia="Times New Roman" w:hAnsi="Arial" w:cs="Arial"/>
+          <w:sz w:val="24"/>
+          <w:szCs w:val="24"/>
+          <w:lang w:val="ro-RO"/>
+        </w:rPr>
+        <w:t>rank</w:t>
+      </w:r>
+      <w:proofErr w:type="spellEnd"/>
+      <w:r>
+        <w:rPr>
+          <w:rFonts w:ascii="Arial" w:eastAsia="Times New Roman" w:hAnsi="Arial" w:cs="Arial"/>
+          <w:sz w:val="24"/>
+          <w:szCs w:val="24"/>
+          <w:lang w:val="ro-RO"/>
+        </w:rPr>
+        <w:t xml:space="preserve"> 1, </w:t>
+      </w:r>
+      <w:proofErr w:type="spellStart"/>
+      <w:r>
+        <w:rPr>
+          <w:rFonts w:ascii="Arial" w:eastAsia="Times New Roman" w:hAnsi="Arial" w:cs="Arial"/>
+          <w:sz w:val="24"/>
+          <w:szCs w:val="24"/>
+          <w:lang w:val="ro-RO"/>
+        </w:rPr>
+        <w:t>rank</w:t>
+      </w:r>
+      <w:proofErr w:type="spellEnd"/>
+      <w:r>
+        <w:rPr>
+          <w:rFonts w:ascii="Arial" w:eastAsia="Times New Roman" w:hAnsi="Arial" w:cs="Arial"/>
+          <w:sz w:val="24"/>
+          <w:szCs w:val="24"/>
+          <w:lang w:val="ro-RO"/>
+        </w:rPr>
+        <w:t xml:space="preserve"> 1 vecin cu 0 și 2</w:t>
+      </w:r>
+      <w:r>
+        <w:rPr>
+          <w:rFonts w:ascii="Arial" w:eastAsia="Times New Roman" w:hAnsi="Arial" w:cs="Arial"/>
+          <w:sz w:val="24"/>
+          <w:szCs w:val="24"/>
+          <w:lang w:val="ro-RO"/>
+        </w:rPr>
+        <w:t xml:space="preserve">, și tot așa). </w:t>
+      </w:r>
+      <w:r>
+        <w:rPr>
+          <w:rFonts w:ascii="Arial" w:eastAsia="Times New Roman" w:hAnsi="Arial" w:cs="Arial"/>
+          <w:b/>
+          <w:bCs/>
+          <w:sz w:val="24"/>
+          <w:szCs w:val="24"/>
+          <w:lang w:val="ro-RO"/>
+        </w:rPr>
+        <w:t>Este permisă comunicare doar între procesele vecine.</w:t>
+      </w:r>
+    </w:p>
+    <w:p>
+      <w:pPr>
+        <w:pStyle w:val="ListParagraph"/>
+        <w:numPr>
+          <w:ilvl w:val="1"/>
+          <w:numId w:val="6"/>
+        </w:numPr>
+        <w:spacing w:before="100" w:beforeAutospacing="1" w:after="100" w:afterAutospacing="1" w:line="240" w:lineRule="auto"/>
+        <w:jc w:val="both"/>
+        <w:outlineLvl w:val="2"/>
+        <w:rPr>
+          <w:rFonts w:ascii="Arial" w:eastAsia="Times New Roman" w:hAnsi="Arial" w:cs="Arial"/>
+          <w:sz w:val="24"/>
+          <w:szCs w:val="24"/>
+          <w:lang w:val="ro-RO"/>
+        </w:rPr>
+      </w:pPr>
+      <w:r>
+        <w:rPr>
+          <w:rFonts w:ascii="Arial" w:eastAsia="Times New Roman" w:hAnsi="Arial" w:cs="Arial"/>
+          <w:sz w:val="24"/>
+          <w:szCs w:val="24"/>
+          <w:lang w:val="ro-RO"/>
+        </w:rPr>
+        <w:t xml:space="preserve">Procesul cu </w:t>
+      </w:r>
+      <w:proofErr w:type="spellStart"/>
+      <w:r>
+        <w:rPr>
+          <w:rFonts w:ascii="Arial" w:eastAsia="Times New Roman" w:hAnsi="Arial" w:cs="Arial"/>
+          <w:sz w:val="24"/>
+          <w:szCs w:val="24"/>
+          <w:lang w:val="ro-RO"/>
+        </w:rPr>
+        <w:t>rank</w:t>
+      </w:r>
+      <w:proofErr w:type="spellEnd"/>
+      <w:r>
+        <w:rPr>
+          <w:rFonts w:ascii="Arial" w:eastAsia="Times New Roman" w:hAnsi="Arial" w:cs="Arial"/>
+          <w:sz w:val="24"/>
+          <w:szCs w:val="24"/>
+          <w:lang w:val="ro-RO"/>
+        </w:rPr>
+        <w:t xml:space="preserve"> 0 trimite un mesaj </w:t>
+      </w:r>
+      <w:r>
+        <w:rPr>
+          <w:rFonts w:ascii="Arial" w:eastAsia="Times New Roman" w:hAnsi="Arial" w:cs="Arial"/>
+          <w:b/>
+          <w:bCs/>
+          <w:sz w:val="24"/>
+          <w:szCs w:val="24"/>
+          <w:lang w:val="ro-RO"/>
+        </w:rPr>
+        <w:t>non-blocant</w:t>
+      </w:r>
+      <w:r>
+        <w:rPr>
+          <w:rFonts w:ascii="Arial" w:eastAsia="Times New Roman" w:hAnsi="Arial" w:cs="Arial"/>
+          <w:sz w:val="24"/>
+          <w:szCs w:val="24"/>
+          <w:lang w:val="ro-RO"/>
+        </w:rPr>
+        <w:t>.</w:t>
+      </w:r>
+    </w:p>
+    <w:p>
+      <w:pPr>
+        <w:pStyle w:val="ListParagraph"/>
+        <w:numPr>
+          <w:ilvl w:val="1"/>
+          <w:numId w:val="6"/>
+        </w:numPr>
+        <w:spacing w:before="100" w:beforeAutospacing="1" w:after="100" w:afterAutospacing="1" w:line="240" w:lineRule="auto"/>
+        <w:jc w:val="both"/>
+        <w:outlineLvl w:val="2"/>
+        <w:rPr>
+          <w:rFonts w:ascii="Arial" w:eastAsia="Times New Roman" w:hAnsi="Arial" w:cs="Arial"/>
+          <w:sz w:val="24"/>
+          <w:szCs w:val="24"/>
+          <w:lang w:val="ro-RO"/>
+        </w:rPr>
+      </w:pPr>
+      <w:r>
+        <w:rPr>
+          <w:rFonts w:ascii="Arial" w:eastAsia="Times New Roman" w:hAnsi="Arial" w:cs="Arial"/>
+          <w:sz w:val="24"/>
+          <w:szCs w:val="24"/>
+          <w:lang w:val="ro-RO"/>
+        </w:rPr>
+        <w:t xml:space="preserve">Toate celelalte procese </w:t>
+      </w:r>
+      <w:r>
+        <w:rPr>
+          <w:rFonts w:ascii="Arial" w:eastAsia="Times New Roman" w:hAnsi="Arial" w:cs="Arial"/>
+          <w:sz w:val="24"/>
+          <w:szCs w:val="24"/>
+          <w:lang w:val="ro-RO"/>
+        </w:rPr>
+        <w:t>încep să primească</w:t>
+      </w:r>
+      <w:r>
+        <w:rPr>
+          <w:rFonts w:ascii="Arial" w:eastAsia="Times New Roman" w:hAnsi="Arial" w:cs="Arial"/>
+          <w:sz w:val="24"/>
+          <w:szCs w:val="24"/>
+          <w:lang w:val="ro-RO"/>
+        </w:rPr>
+        <w:t xml:space="preserve"> </w:t>
+      </w:r>
+      <w:r>
+        <w:rPr>
+          <w:rFonts w:ascii="Arial" w:eastAsia="Times New Roman" w:hAnsi="Arial" w:cs="Arial"/>
+          <w:b/>
+          <w:bCs/>
+          <w:sz w:val="24"/>
+          <w:szCs w:val="24"/>
+          <w:lang w:val="ro-RO"/>
+        </w:rPr>
+        <w:t>non-blocant</w:t>
+      </w:r>
+      <w:r>
+        <w:rPr>
+          <w:rFonts w:ascii="Arial" w:eastAsia="Times New Roman" w:hAnsi="Arial" w:cs="Arial"/>
+          <w:sz w:val="24"/>
+          <w:szCs w:val="24"/>
+          <w:lang w:val="ro-RO"/>
+        </w:rPr>
+        <w:t xml:space="preserve"> (pentru maxim 5 secunde cu verificare o dată la secundă)</w:t>
+      </w:r>
+      <w:r>
+        <w:rPr>
+          <w:rFonts w:ascii="Arial" w:eastAsia="Times New Roman" w:hAnsi="Arial" w:cs="Arial"/>
+          <w:sz w:val="24"/>
+          <w:szCs w:val="24"/>
+          <w:lang w:val="ro-RO"/>
+        </w:rPr>
+        <w:t xml:space="preserve"> mesaje</w:t>
+      </w:r>
+      <w:r>
+        <w:rPr>
+          <w:rFonts w:ascii="Arial" w:eastAsia="Times New Roman" w:hAnsi="Arial" w:cs="Arial"/>
+          <w:sz w:val="24"/>
+          <w:szCs w:val="24"/>
+          <w:lang w:val="ro-RO"/>
+        </w:rPr>
+        <w:t xml:space="preserve"> ce pot veni de la </w:t>
+      </w:r>
+      <w:r>
+        <w:rPr>
+          <w:rFonts w:ascii="Arial" w:eastAsia="Times New Roman" w:hAnsi="Arial" w:cs="Arial"/>
+          <w:sz w:val="24"/>
+          <w:szCs w:val="24"/>
+          <w:lang w:val="ro-RO"/>
+        </w:rPr>
+        <w:t>oricare</w:t>
+      </w:r>
+      <w:r>
+        <w:rPr>
+          <w:rFonts w:ascii="Arial" w:eastAsia="Times New Roman" w:hAnsi="Arial" w:cs="Arial"/>
+          <w:sz w:val="24"/>
+          <w:szCs w:val="24"/>
+          <w:lang w:val="ro-RO"/>
+        </w:rPr>
+        <w:t xml:space="preserve"> vecin</w:t>
+      </w:r>
+      <w:r>
+        <w:rPr>
+          <w:rFonts w:ascii="Arial" w:eastAsia="Times New Roman" w:hAnsi="Arial" w:cs="Arial"/>
+          <w:sz w:val="24"/>
+          <w:szCs w:val="24"/>
+          <w:lang w:val="ro-RO"/>
+        </w:rPr>
+        <w:t>.</w:t>
+      </w:r>
+    </w:p>
+    <w:p>
+      <w:pPr>
+        <w:pStyle w:val="ListParagraph"/>
+        <w:numPr>
+          <w:ilvl w:val="1"/>
+          <w:numId w:val="6"/>
+        </w:numPr>
+        <w:spacing w:before="100" w:beforeAutospacing="1" w:after="100" w:afterAutospacing="1" w:line="240" w:lineRule="auto"/>
+        <w:jc w:val="both"/>
+        <w:outlineLvl w:val="2"/>
+        <w:rPr>
+          <w:rFonts w:ascii="Arial" w:eastAsia="Times New Roman" w:hAnsi="Arial" w:cs="Arial"/>
+          <w:sz w:val="24"/>
+          <w:szCs w:val="24"/>
+          <w:lang w:val="ro-RO"/>
+        </w:rPr>
+      </w:pPr>
+      <w:r>
+        <w:rPr>
+          <w:rFonts w:ascii="Arial" w:eastAsia="Times New Roman" w:hAnsi="Arial" w:cs="Arial"/>
+          <w:sz w:val="24"/>
+          <w:szCs w:val="24"/>
+          <w:lang w:val="ro-RO"/>
+        </w:rPr>
+        <w:t>O dată primit un mesaj</w:t>
+      </w:r>
+      <w:r>
+        <w:rPr>
+          <w:rFonts w:ascii="Arial" w:eastAsia="Times New Roman" w:hAnsi="Arial" w:cs="Arial"/>
+          <w:sz w:val="24"/>
+          <w:szCs w:val="24"/>
+          <w:lang w:val="ro-RO"/>
+        </w:rPr>
+        <w:t xml:space="preserve"> se așteaptă </w:t>
+      </w:r>
+      <w:proofErr w:type="spellStart"/>
+      <w:r>
+        <w:rPr>
+          <w:rFonts w:ascii="Arial" w:eastAsia="Times New Roman" w:hAnsi="Arial" w:cs="Arial"/>
+          <w:sz w:val="24"/>
+          <w:szCs w:val="24"/>
+          <w:lang w:val="ro-RO"/>
+        </w:rPr>
+        <w:t>random</w:t>
+      </w:r>
+      <w:proofErr w:type="spellEnd"/>
+      <w:r>
+        <w:rPr>
+          <w:rFonts w:ascii="Arial" w:eastAsia="Times New Roman" w:hAnsi="Arial" w:cs="Arial"/>
+          <w:sz w:val="24"/>
+          <w:szCs w:val="24"/>
+          <w:lang w:val="ro-RO"/>
+        </w:rPr>
+        <w:t xml:space="preserve"> între 0 și 2</w:t>
+      </w:r>
+      <w:r>
+        <w:rPr>
+          <w:rFonts w:ascii="Arial" w:eastAsia="Times New Roman" w:hAnsi="Arial" w:cs="Arial"/>
+          <w:sz w:val="24"/>
+          <w:szCs w:val="24"/>
+          <w:lang w:val="ro-RO"/>
+        </w:rPr>
+        <w:t>0 de</w:t>
+      </w:r>
+      <w:r>
+        <w:rPr>
+          <w:rFonts w:ascii="Arial" w:eastAsia="Times New Roman" w:hAnsi="Arial" w:cs="Arial"/>
+          <w:sz w:val="24"/>
+          <w:szCs w:val="24"/>
+          <w:lang w:val="ro-RO"/>
+        </w:rPr>
+        <w:t xml:space="preserve"> secunde</w:t>
+      </w:r>
+      <w:r>
+        <w:rPr>
+          <w:rFonts w:ascii="Arial" w:eastAsia="Times New Roman" w:hAnsi="Arial" w:cs="Arial"/>
+          <w:sz w:val="24"/>
+          <w:szCs w:val="24"/>
+          <w:lang w:val="ro-RO"/>
+        </w:rPr>
+        <w:t xml:space="preserve"> (se afișează perioada de timp)</w:t>
+      </w:r>
+      <w:r>
+        <w:rPr>
+          <w:rFonts w:ascii="Arial" w:eastAsia="Times New Roman" w:hAnsi="Arial" w:cs="Arial"/>
+          <w:sz w:val="24"/>
+          <w:szCs w:val="24"/>
+          <w:lang w:val="ro-RO"/>
+        </w:rPr>
+        <w:t xml:space="preserve"> înainte de a fi transmis </w:t>
+      </w:r>
+      <w:r>
+        <w:rPr>
+          <w:rFonts w:ascii="Arial" w:eastAsia="Times New Roman" w:hAnsi="Arial" w:cs="Arial"/>
+          <w:sz w:val="24"/>
+          <w:szCs w:val="24"/>
+          <w:lang w:val="ro-RO"/>
+        </w:rPr>
+        <w:t>tuturor vecinilor (</w:t>
+      </w:r>
+      <w:r>
+        <w:rPr>
+          <w:rFonts w:ascii="Arial" w:eastAsia="Times New Roman" w:hAnsi="Arial" w:cs="Arial"/>
+          <w:b/>
+          <w:bCs/>
+          <w:sz w:val="24"/>
+          <w:szCs w:val="24"/>
+          <w:lang w:val="ro-RO"/>
+        </w:rPr>
+        <w:t>inclusiv cel de la care am primit mesajul</w:t>
+      </w:r>
+      <w:r>
+        <w:rPr>
+          <w:rFonts w:ascii="Arial" w:eastAsia="Times New Roman" w:hAnsi="Arial" w:cs="Arial"/>
+          <w:sz w:val="24"/>
+          <w:szCs w:val="24"/>
+          <w:lang w:val="ro-RO"/>
+        </w:rPr>
+        <w:t>)</w:t>
+      </w:r>
+      <w:r>
+        <w:rPr>
+          <w:rFonts w:ascii="Arial" w:eastAsia="Times New Roman" w:hAnsi="Arial" w:cs="Arial"/>
+          <w:sz w:val="24"/>
+          <w:szCs w:val="24"/>
+          <w:lang w:val="ro-RO"/>
+        </w:rPr>
+        <w:t>.</w:t>
+      </w:r>
+    </w:p>
+    <w:p>
+      <w:pPr>
+        <w:pStyle w:val="ListParagraph"/>
+        <w:numPr>
+          <w:ilvl w:val="1"/>
+          <w:numId w:val="6"/>
+        </w:numPr>
+        <w:spacing w:before="100" w:beforeAutospacing="1" w:after="100" w:afterAutospacing="1" w:line="240" w:lineRule="auto"/>
+        <w:jc w:val="both"/>
+        <w:outlineLvl w:val="2"/>
+        <w:rPr>
+          <w:rFonts w:ascii="Arial" w:eastAsia="Times New Roman" w:hAnsi="Arial" w:cs="Arial"/>
+          <w:sz w:val="24"/>
+          <w:szCs w:val="24"/>
+          <w:lang w:val="ro-RO"/>
+        </w:rPr>
+      </w:pPr>
+      <w:r>
+        <w:rPr>
+          <w:rFonts w:ascii="Arial" w:eastAsia="Times New Roman" w:hAnsi="Arial" w:cs="Arial"/>
+          <w:sz w:val="24"/>
+          <w:szCs w:val="24"/>
+          <w:lang w:val="ro-RO"/>
+        </w:rPr>
+        <w:t>Dacă s-a primit un mesaj timer-</w:t>
+      </w:r>
+      <w:proofErr w:type="spellStart"/>
+      <w:r>
+        <w:rPr>
+          <w:rFonts w:ascii="Arial" w:eastAsia="Times New Roman" w:hAnsi="Arial" w:cs="Arial"/>
+          <w:sz w:val="24"/>
+          <w:szCs w:val="24"/>
+          <w:lang w:val="ro-RO"/>
+        </w:rPr>
+        <w:t>ul</w:t>
+      </w:r>
+      <w:proofErr w:type="spellEnd"/>
+      <w:r>
+        <w:rPr>
+          <w:rFonts w:ascii="Arial" w:eastAsia="Times New Roman" w:hAnsi="Arial" w:cs="Arial"/>
+          <w:sz w:val="24"/>
+          <w:szCs w:val="24"/>
+          <w:lang w:val="ro-RO"/>
+        </w:rPr>
+        <w:t xml:space="preserve"> de 5 secunde se resetează și </w:t>
+      </w:r>
+      <w:r>
+        <w:rPr>
+          <w:rFonts w:ascii="Arial" w:eastAsia="Times New Roman" w:hAnsi="Arial" w:cs="Arial"/>
+          <w:sz w:val="24"/>
+          <w:szCs w:val="24"/>
+          <w:lang w:val="ro-RO"/>
+        </w:rPr>
+        <w:t>după transmisie se așteaptă iar mesaje</w:t>
+      </w:r>
+      <w:r>
+        <w:rPr>
+          <w:rFonts w:ascii="Arial" w:eastAsia="Times New Roman" w:hAnsi="Arial" w:cs="Arial"/>
+          <w:sz w:val="24"/>
+          <w:szCs w:val="24"/>
+          <w:lang w:val="ro-RO"/>
+        </w:rPr>
+        <w:t>.</w:t>
       </w:r>
     </w:p>
     <w:p>
@@ -1015,24 +1755,94 @@
           <w:szCs w:val="24"/>
           <w:lang w:val="ro-RO"/>
         </w:rPr>
-        <w:t xml:space="preserve">Extindeți programul anterior adăugând oprirea unui program distribuit. Trebuie să aveți o oprire </w:t>
-      </w:r>
-      <w:r>
-        <w:rPr>
-          <w:rFonts w:ascii="Arial" w:eastAsia="Times New Roman" w:hAnsi="Arial" w:cs="Arial"/>
-          <w:sz w:val="24"/>
-          <w:szCs w:val="24"/>
-        </w:rPr>
-        <w:t>“</w:t>
-      </w:r>
-      <w:r>
-        <w:rPr>
-          <w:rFonts w:ascii="Arial" w:eastAsia="Times New Roman" w:hAnsi="Arial" w:cs="Arial"/>
-          <w:sz w:val="24"/>
-          <w:szCs w:val="24"/>
-          <w:lang w:val="ro-RO"/>
-        </w:rPr>
-        <w:t>curată”, să vă asigurați că toate nodurile se opresc. Este posibil să fie nevoie de adăugarea unor stări intermediare în care nodurile nu sunt încă oprite dar nu mai primesc și nu mai transmit mai departe mesaje.</w:t>
+        <w:t>(</w:t>
+      </w:r>
+      <w:r>
+        <w:rPr>
+          <w:rFonts w:ascii="Arial" w:eastAsia="Times New Roman" w:hAnsi="Arial" w:cs="Arial"/>
+          <w:b/>
+          <w:bCs/>
+          <w:sz w:val="24"/>
+          <w:szCs w:val="24"/>
+          <w:lang w:val="ro-RO"/>
+        </w:rPr>
+        <w:t>5_spanningTree.c</w:t>
+      </w:r>
+      <w:r>
+        <w:rPr>
+          <w:rFonts w:ascii="Arial" w:eastAsia="Times New Roman" w:hAnsi="Arial" w:cs="Arial"/>
+          <w:sz w:val="24"/>
+          <w:szCs w:val="24"/>
+          <w:lang w:val="ro-RO"/>
+        </w:rPr>
+        <w:t xml:space="preserve">) </w:t>
+      </w:r>
+      <w:r>
+        <w:rPr>
+          <w:rFonts w:ascii="Arial" w:eastAsia="Times New Roman" w:hAnsi="Arial" w:cs="Arial"/>
+          <w:sz w:val="24"/>
+          <w:szCs w:val="24"/>
+          <w:lang w:val="ro-RO"/>
+        </w:rPr>
+        <w:t>Implementați un program MPI</w:t>
+      </w:r>
+      <w:r>
+        <w:rPr>
+          <w:rFonts w:ascii="Arial" w:eastAsia="Times New Roman" w:hAnsi="Arial" w:cs="Arial"/>
+          <w:sz w:val="24"/>
+          <w:szCs w:val="24"/>
+          <w:lang w:val="ro-RO"/>
+        </w:rPr>
+        <w:t xml:space="preserve"> pentru determinarea </w:t>
+      </w:r>
+      <w:r>
+        <w:rPr>
+          <w:rFonts w:ascii="Arial" w:eastAsia="Times New Roman" w:hAnsi="Arial" w:cs="Arial"/>
+          <w:sz w:val="24"/>
+          <w:szCs w:val="24"/>
+          <w:lang w:val="ro-RO"/>
+        </w:rPr>
+        <w:t xml:space="preserve">unui </w:t>
+      </w:r>
+      <w:proofErr w:type="spellStart"/>
+      <w:r>
+        <w:rPr>
+          <w:rFonts w:ascii="Arial" w:eastAsia="Times New Roman" w:hAnsi="Arial" w:cs="Arial"/>
+          <w:sz w:val="24"/>
+          <w:szCs w:val="24"/>
+          <w:lang w:val="ro-RO"/>
+        </w:rPr>
+        <w:t>spanning</w:t>
+      </w:r>
+      <w:proofErr w:type="spellEnd"/>
+      <w:r>
+        <w:rPr>
+          <w:rFonts w:ascii="Arial" w:eastAsia="Times New Roman" w:hAnsi="Arial" w:cs="Arial"/>
+          <w:sz w:val="24"/>
+          <w:szCs w:val="24"/>
+          <w:lang w:val="ro-RO"/>
+        </w:rPr>
+        <w:t xml:space="preserve"> </w:t>
+      </w:r>
+      <w:proofErr w:type="spellStart"/>
+      <w:r>
+        <w:rPr>
+          <w:rFonts w:ascii="Arial" w:eastAsia="Times New Roman" w:hAnsi="Arial" w:cs="Arial"/>
+          <w:sz w:val="24"/>
+          <w:szCs w:val="24"/>
+          <w:lang w:val="ro-RO"/>
+        </w:rPr>
+        <w:t>Tree</w:t>
+      </w:r>
+      <w:proofErr w:type="spellEnd"/>
+      <w:r>
+        <w:rPr>
+          <w:rFonts w:ascii="Arial" w:eastAsia="Times New Roman" w:hAnsi="Arial" w:cs="Arial"/>
+          <w:sz w:val="24"/>
+          <w:szCs w:val="24"/>
+          <w:lang w:val="ro-RO"/>
+        </w:rPr>
+        <w:t>.</w:t>
       </w:r>
     </w:p>
     <w:p>
@@ -1059,7 +1869,129 @@
           <w:szCs w:val="24"/>
           <w:lang w:val="ro-RO"/>
         </w:rPr>
-        <w:t xml:space="preserve">Nu uitați în MPI un program nu poate ieși fără să apeleze </w:t>
+        <w:t xml:space="preserve">În schelet sunt date două grafuri (unul </w:t>
+      </w:r>
+      <w:r>
+        <w:rPr>
+          <w:rFonts w:ascii="Arial" w:eastAsia="Times New Roman" w:hAnsi="Arial" w:cs="Arial"/>
+          <w:sz w:val="24"/>
+          <w:szCs w:val="24"/>
+          <w:lang w:val="ro-RO"/>
+        </w:rPr>
+        <w:t xml:space="preserve">mereu </w:t>
+      </w:r>
+      <w:r>
+        <w:rPr>
+          <w:rFonts w:ascii="Arial" w:eastAsia="Times New Roman" w:hAnsi="Arial" w:cs="Arial"/>
+          <w:sz w:val="24"/>
+          <w:szCs w:val="24"/>
+          <w:lang w:val="ro-RO"/>
+        </w:rPr>
+        <w:t>comentat</w:t>
+      </w:r>
+      <w:r>
+        <w:rPr>
+          <w:rFonts w:ascii="Arial" w:eastAsia="Times New Roman" w:hAnsi="Arial" w:cs="Arial"/>
+          <w:sz w:val="24"/>
+          <w:szCs w:val="24"/>
+          <w:lang w:val="ro-RO"/>
+        </w:rPr>
+        <w:t>.</w:t>
+      </w:r>
+      <w:r>
+        <w:rPr>
+          <w:rFonts w:ascii="Arial" w:eastAsia="Times New Roman" w:hAnsi="Arial" w:cs="Arial"/>
+          <w:sz w:val="24"/>
+          <w:szCs w:val="24"/>
+          <w:lang w:val="ro-RO"/>
+        </w:rPr>
+        <w:t xml:space="preserve"> </w:t>
+      </w:r>
+      <w:r>
+        <w:rPr>
+          <w:rFonts w:ascii="Arial" w:eastAsia="Times New Roman" w:hAnsi="Arial" w:cs="Arial"/>
+          <w:sz w:val="24"/>
+          <w:szCs w:val="24"/>
+          <w:lang w:val="ro-RO"/>
+        </w:rPr>
+        <w:t>S</w:t>
+      </w:r>
+      <w:r>
+        <w:rPr>
+          <w:rFonts w:ascii="Arial" w:eastAsia="Times New Roman" w:hAnsi="Arial" w:cs="Arial"/>
+          <w:sz w:val="24"/>
+          <w:szCs w:val="24"/>
+          <w:lang w:val="ro-RO"/>
+        </w:rPr>
+        <w:t>e folosește doar unul la un moment dat și fiecare graf necesită un număr diferit de procese</w:t>
+      </w:r>
+      <w:r>
+        <w:rPr>
+          <w:rFonts w:ascii="Arial" w:eastAsia="Times New Roman" w:hAnsi="Arial" w:cs="Arial"/>
+          <w:sz w:val="24"/>
+          <w:szCs w:val="24"/>
+          <w:lang w:val="ro-RO"/>
+        </w:rPr>
+        <w:t>)</w:t>
+      </w:r>
+      <w:r>
+        <w:rPr>
+          <w:rFonts w:ascii="Arial" w:eastAsia="Times New Roman" w:hAnsi="Arial" w:cs="Arial"/>
+          <w:sz w:val="24"/>
+          <w:szCs w:val="24"/>
+          <w:lang w:val="ro-RO"/>
+        </w:rPr>
+        <w:t>. Aceste gra</w:t>
+      </w:r>
+      <w:r>
+        <w:rPr>
+          <w:rFonts w:ascii="Arial" w:eastAsia="Times New Roman" w:hAnsi="Arial" w:cs="Arial"/>
+          <w:sz w:val="24"/>
+          <w:szCs w:val="24"/>
+          <w:lang w:val="ro-RO"/>
+        </w:rPr>
+        <w:t xml:space="preserve">furi reprezintă cum sunt conectate procesele. </w:t>
+      </w:r>
+      <w:r>
+        <w:rPr>
+          <w:rFonts w:ascii="Arial" w:eastAsia="Times New Roman" w:hAnsi="Arial" w:cs="Arial"/>
+          <w:b/>
+          <w:bCs/>
+          <w:sz w:val="24"/>
+          <w:szCs w:val="24"/>
+          <w:lang w:val="ro-RO"/>
+        </w:rPr>
+        <w:t xml:space="preserve">Este permisă </w:t>
+      </w:r>
+      <w:r>
+        <w:rPr>
+          <w:rFonts w:ascii="Arial" w:eastAsia="Times New Roman" w:hAnsi="Arial" w:cs="Arial"/>
+          <w:b/>
+          <w:bCs/>
+          <w:sz w:val="24"/>
+          <w:szCs w:val="24"/>
+          <w:lang w:val="ro-RO"/>
+        </w:rPr>
+        <w:lastRenderedPageBreak/>
+        <w:t>comunicare doar între procesele vecine.</w:t>
+      </w:r>
+      <w:r>
+        <w:rPr>
+          <w:rFonts w:ascii="Arial" w:eastAsia="Times New Roman" w:hAnsi="Arial" w:cs="Arial"/>
+          <w:sz w:val="24"/>
+          <w:szCs w:val="24"/>
+          <w:lang w:val="ro-RO"/>
+        </w:rPr>
+        <w:t xml:space="preserve"> </w:t>
+      </w:r>
+      <w:r>
+        <w:rPr>
+          <w:rFonts w:ascii="Arial" w:eastAsia="Times New Roman" w:hAnsi="Arial" w:cs="Arial"/>
+          <w:sz w:val="24"/>
+          <w:szCs w:val="24"/>
+          <w:lang w:val="ro-RO"/>
+        </w:rPr>
+        <w:t xml:space="preserve">Matricea graf nu trebuie folosită de voi, informațiile din aceasta sunt obținute doar prin apelul funcției </w:t>
       </w:r>
       <w:proofErr w:type="spellStart"/>
       <w:r>
@@ -1069,7 +2001,7 @@
           <w:szCs w:val="24"/>
           <w:lang w:val="ro-RO"/>
         </w:rPr>
-        <w:t>Finalize</w:t>
+        <w:t>getNeighbors</w:t>
       </w:r>
       <w:proofErr w:type="spellEnd"/>
       <w:r>
@@ -1079,7 +2011,921 @@
           <w:szCs w:val="24"/>
           <w:lang w:val="ro-RO"/>
         </w:rPr>
+        <w:t>().</w:t>
+      </w:r>
+    </w:p>
+    <w:p>
+      <w:pPr>
+        <w:pStyle w:val="ListParagraph"/>
+        <w:numPr>
+          <w:ilvl w:val="1"/>
+          <w:numId w:val="6"/>
+        </w:numPr>
+        <w:spacing w:before="100" w:beforeAutospacing="1" w:after="100" w:afterAutospacing="1" w:line="240" w:lineRule="auto"/>
+        <w:jc w:val="both"/>
+        <w:outlineLvl w:val="2"/>
+        <w:rPr>
+          <w:rFonts w:ascii="Arial" w:eastAsia="Times New Roman" w:hAnsi="Arial" w:cs="Arial"/>
+          <w:sz w:val="24"/>
+          <w:szCs w:val="24"/>
+          <w:lang w:val="ro-RO"/>
+        </w:rPr>
+      </w:pPr>
+      <w:r>
+        <w:rPr>
+          <w:rFonts w:ascii="Arial" w:eastAsia="Times New Roman" w:hAnsi="Arial" w:cs="Arial"/>
+          <w:sz w:val="24"/>
+          <w:szCs w:val="24"/>
+          <w:lang w:val="ro-RO"/>
+        </w:rPr>
+        <w:t xml:space="preserve">Apelul funcției </w:t>
+      </w:r>
+      <w:proofErr w:type="spellStart"/>
+      <w:r>
+        <w:rPr>
+          <w:rFonts w:ascii="Arial" w:eastAsia="Times New Roman" w:hAnsi="Arial" w:cs="Arial"/>
+          <w:sz w:val="24"/>
+          <w:szCs w:val="24"/>
+          <w:lang w:val="ro-RO"/>
+        </w:rPr>
+        <w:t>get</w:t>
+      </w:r>
+      <w:r>
+        <w:rPr>
+          <w:rFonts w:ascii="Arial" w:eastAsia="Times New Roman" w:hAnsi="Arial" w:cs="Arial"/>
+          <w:sz w:val="24"/>
+          <w:szCs w:val="24"/>
+          <w:lang w:val="ro-RO"/>
+        </w:rPr>
+        <w:t>Neighbors</w:t>
+      </w:r>
+      <w:proofErr w:type="spellEnd"/>
+      <w:r>
+        <w:rPr>
+          <w:rFonts w:ascii="Arial" w:eastAsia="Times New Roman" w:hAnsi="Arial" w:cs="Arial"/>
+          <w:sz w:val="24"/>
+          <w:szCs w:val="24"/>
+          <w:lang w:val="ro-RO"/>
+        </w:rPr>
+        <w:t xml:space="preserve">() întoarce lista vecinilor cu care este permisă comunicarea. </w:t>
+      </w:r>
+      <w:r>
+        <w:rPr>
+          <w:rFonts w:ascii="Arial" w:eastAsia="Times New Roman" w:hAnsi="Arial" w:cs="Arial"/>
+          <w:sz w:val="24"/>
+          <w:szCs w:val="24"/>
+          <w:lang w:val="ro-RO"/>
+        </w:rPr>
+        <w:t>Pe poziția 0 din acest vector</w:t>
+      </w:r>
+      <w:r>
+        <w:rPr>
+          <w:rFonts w:ascii="Arial" w:eastAsia="Times New Roman" w:hAnsi="Arial" w:cs="Arial"/>
+          <w:sz w:val="24"/>
+          <w:szCs w:val="24"/>
+          <w:lang w:val="ro-RO"/>
+        </w:rPr>
+        <w:t xml:space="preserve"> este spec</w:t>
+      </w:r>
+      <w:r>
+        <w:rPr>
+          <w:rFonts w:ascii="Arial" w:eastAsia="Times New Roman" w:hAnsi="Arial" w:cs="Arial"/>
+          <w:sz w:val="24"/>
+          <w:szCs w:val="24"/>
+          <w:lang w:val="ro-RO"/>
+        </w:rPr>
+        <w:t>i</w:t>
+      </w:r>
+      <w:r>
+        <w:rPr>
+          <w:rFonts w:ascii="Arial" w:eastAsia="Times New Roman" w:hAnsi="Arial" w:cs="Arial"/>
+          <w:sz w:val="24"/>
+          <w:szCs w:val="24"/>
+          <w:lang w:val="ro-RO"/>
+        </w:rPr>
+        <w:t>fi</w:t>
+      </w:r>
+      <w:r>
+        <w:rPr>
+          <w:rFonts w:ascii="Arial" w:eastAsia="Times New Roman" w:hAnsi="Arial" w:cs="Arial"/>
+          <w:sz w:val="24"/>
+          <w:szCs w:val="24"/>
+          <w:lang w:val="ro-RO"/>
+        </w:rPr>
+        <w:t>cat</w:t>
+      </w:r>
+      <w:r>
+        <w:rPr>
+          <w:rFonts w:ascii="Arial" w:eastAsia="Times New Roman" w:hAnsi="Arial" w:cs="Arial"/>
+          <w:sz w:val="24"/>
+          <w:szCs w:val="24"/>
+          <w:lang w:val="ro-RO"/>
+        </w:rPr>
+        <w:t xml:space="preserve"> numărul vecinilor + 1. Pe pozițiile începând cu 1</w:t>
+      </w:r>
+      <w:r>
+        <w:rPr>
+          <w:rFonts w:ascii="Arial" w:eastAsia="Times New Roman" w:hAnsi="Arial" w:cs="Arial"/>
+          <w:sz w:val="24"/>
+          <w:szCs w:val="24"/>
+          <w:lang w:val="ro-RO"/>
+        </w:rPr>
+        <w:t xml:space="preserve"> până la poziția specificată de elementul de la poziția 0 (exclusiv)</w:t>
+      </w:r>
+      <w:r>
+        <w:rPr>
+          <w:rFonts w:ascii="Arial" w:eastAsia="Times New Roman" w:hAnsi="Arial" w:cs="Arial"/>
+          <w:sz w:val="24"/>
+          <w:szCs w:val="24"/>
+          <w:lang w:val="ro-RO"/>
+        </w:rPr>
+        <w:t xml:space="preserve"> sunt notate </w:t>
+      </w:r>
+      <w:proofErr w:type="spellStart"/>
+      <w:r>
+        <w:rPr>
+          <w:rFonts w:ascii="Arial" w:eastAsia="Times New Roman" w:hAnsi="Arial" w:cs="Arial"/>
+          <w:sz w:val="24"/>
+          <w:szCs w:val="24"/>
+          <w:lang w:val="ro-RO"/>
+        </w:rPr>
+        <w:t>rank</w:t>
+      </w:r>
+      <w:proofErr w:type="spellEnd"/>
+      <w:r>
+        <w:rPr>
+          <w:rFonts w:ascii="Arial" w:eastAsia="Times New Roman" w:hAnsi="Arial" w:cs="Arial"/>
+          <w:sz w:val="24"/>
+          <w:szCs w:val="24"/>
+          <w:lang w:val="ro-RO"/>
+        </w:rPr>
+        <w:t>-urile vecinilor.</w:t>
+      </w:r>
+    </w:p>
+    <w:p>
+      <w:pPr>
+        <w:pStyle w:val="ListParagraph"/>
+        <w:numPr>
+          <w:ilvl w:val="1"/>
+          <w:numId w:val="6"/>
+        </w:numPr>
+        <w:spacing w:before="100" w:beforeAutospacing="1" w:after="100" w:afterAutospacing="1" w:line="240" w:lineRule="auto"/>
+        <w:jc w:val="both"/>
+        <w:outlineLvl w:val="2"/>
+        <w:rPr>
+          <w:rFonts w:ascii="Arial" w:eastAsia="Times New Roman" w:hAnsi="Arial" w:cs="Arial"/>
+          <w:sz w:val="24"/>
+          <w:szCs w:val="24"/>
+          <w:lang w:val="ro-RO"/>
+        </w:rPr>
+      </w:pPr>
+      <w:r>
+        <w:rPr>
+          <w:rFonts w:ascii="Arial" w:eastAsia="Times New Roman" w:hAnsi="Arial" w:cs="Arial"/>
+          <w:sz w:val="24"/>
+          <w:szCs w:val="24"/>
+          <w:lang w:val="ro-RO"/>
+        </w:rPr>
+        <w:t>Comunicația va fi non-blocantă, un mesaj va fi așteptat maxim 5 secunde</w:t>
+      </w:r>
+      <w:r>
+        <w:rPr>
+          <w:rFonts w:ascii="Arial" w:eastAsia="Times New Roman" w:hAnsi="Arial" w:cs="Arial"/>
+          <w:sz w:val="24"/>
+          <w:szCs w:val="24"/>
+          <w:lang w:val="ro-RO"/>
+        </w:rPr>
+        <w:t xml:space="preserve"> și se va verifica recepția o dată la secundă.</w:t>
+      </w:r>
+    </w:p>
+    <w:p>
+      <w:pPr>
+        <w:pStyle w:val="ListParagraph"/>
+        <w:numPr>
+          <w:ilvl w:val="1"/>
+          <w:numId w:val="6"/>
+        </w:numPr>
+        <w:spacing w:before="100" w:beforeAutospacing="1" w:after="100" w:afterAutospacing="1" w:line="240" w:lineRule="auto"/>
+        <w:jc w:val="both"/>
+        <w:outlineLvl w:val="2"/>
+        <w:rPr>
+          <w:rFonts w:ascii="Arial" w:eastAsia="Times New Roman" w:hAnsi="Arial" w:cs="Arial"/>
+          <w:sz w:val="24"/>
+          <w:szCs w:val="24"/>
+          <w:lang w:val="ro-RO"/>
+        </w:rPr>
+      </w:pPr>
+      <w:r>
+        <w:rPr>
+          <w:rFonts w:ascii="Arial" w:eastAsia="Times New Roman" w:hAnsi="Arial" w:cs="Arial"/>
+          <w:sz w:val="24"/>
+          <w:szCs w:val="24"/>
+          <w:lang w:val="ro-RO"/>
+        </w:rPr>
+        <w:t xml:space="preserve">Un proces al cărui </w:t>
+      </w:r>
+      <w:proofErr w:type="spellStart"/>
+      <w:r>
+        <w:rPr>
+          <w:rFonts w:ascii="Arial" w:eastAsia="Times New Roman" w:hAnsi="Arial" w:cs="Arial"/>
+          <w:sz w:val="24"/>
+          <w:szCs w:val="24"/>
+          <w:lang w:val="ro-RO"/>
+        </w:rPr>
+        <w:t>rank</w:t>
+      </w:r>
+      <w:proofErr w:type="spellEnd"/>
+      <w:r>
+        <w:rPr>
+          <w:rFonts w:ascii="Arial" w:eastAsia="Times New Roman" w:hAnsi="Arial" w:cs="Arial"/>
+          <w:sz w:val="24"/>
+          <w:szCs w:val="24"/>
+          <w:lang w:val="ro-RO"/>
+        </w:rPr>
+        <w:t xml:space="preserve"> este dat ca parametru programului va fi considerat inițiator. Acesta va trimite mesajul inițial tuturor vecinilor săi.</w:t>
+      </w:r>
+    </w:p>
+    <w:p>
+      <w:pPr>
+        <w:pStyle w:val="ListParagraph"/>
+        <w:numPr>
+          <w:ilvl w:val="1"/>
+          <w:numId w:val="6"/>
+        </w:numPr>
+        <w:spacing w:before="100" w:beforeAutospacing="1" w:after="100" w:afterAutospacing="1" w:line="240" w:lineRule="auto"/>
+        <w:jc w:val="both"/>
+        <w:outlineLvl w:val="2"/>
+        <w:rPr>
+          <w:rFonts w:ascii="Arial" w:eastAsia="Times New Roman" w:hAnsi="Arial" w:cs="Arial"/>
+          <w:sz w:val="24"/>
+          <w:szCs w:val="24"/>
+          <w:lang w:val="ro-RO"/>
+        </w:rPr>
+      </w:pPr>
+      <w:r>
+        <w:rPr>
+          <w:rFonts w:ascii="Arial" w:eastAsia="Times New Roman" w:hAnsi="Arial" w:cs="Arial"/>
+          <w:sz w:val="24"/>
+          <w:szCs w:val="24"/>
+          <w:lang w:val="ro-RO"/>
+        </w:rPr>
+        <w:t>Toate nodurile așteaptă primirea unui mesaj</w:t>
+      </w:r>
+      <w:r>
+        <w:rPr>
+          <w:rFonts w:ascii="Arial" w:eastAsia="Times New Roman" w:hAnsi="Arial" w:cs="Arial"/>
+          <w:sz w:val="24"/>
+          <w:szCs w:val="24"/>
+          <w:lang w:val="ro-RO"/>
+        </w:rPr>
+        <w:t>. O dată primit, se va nota nodul de la care mesajul a venit ca părinte și se va trimite un mesaj fiecărui nod vecin diferit de părinte.</w:t>
+      </w:r>
+    </w:p>
+    <w:p>
+      <w:pPr>
+        <w:pStyle w:val="ListParagraph"/>
+        <w:numPr>
+          <w:ilvl w:val="1"/>
+          <w:numId w:val="6"/>
+        </w:numPr>
+        <w:spacing w:before="100" w:beforeAutospacing="1" w:after="100" w:afterAutospacing="1" w:line="240" w:lineRule="auto"/>
+        <w:jc w:val="both"/>
+        <w:outlineLvl w:val="2"/>
+        <w:rPr>
+          <w:rFonts w:ascii="Arial" w:eastAsia="Times New Roman" w:hAnsi="Arial" w:cs="Arial"/>
+          <w:sz w:val="24"/>
+          <w:szCs w:val="24"/>
+          <w:lang w:val="ro-RO"/>
+        </w:rPr>
+      </w:pPr>
+      <w:r>
+        <w:rPr>
+          <w:rFonts w:ascii="Arial" w:eastAsia="Times New Roman" w:hAnsi="Arial" w:cs="Arial"/>
+          <w:sz w:val="24"/>
+          <w:szCs w:val="24"/>
+          <w:lang w:val="ro-RO"/>
+        </w:rPr>
+        <w:t>O dată primit acest mesaj inițial se așteaptă răspuns de la nodurile considerate copii.</w:t>
+      </w:r>
+    </w:p>
+    <w:p>
+      <w:pPr>
+        <w:pStyle w:val="ListParagraph"/>
+        <w:numPr>
+          <w:ilvl w:val="1"/>
+          <w:numId w:val="6"/>
+        </w:numPr>
+        <w:spacing w:before="100" w:beforeAutospacing="1" w:after="100" w:afterAutospacing="1" w:line="240" w:lineRule="auto"/>
+        <w:jc w:val="both"/>
+        <w:outlineLvl w:val="2"/>
+        <w:rPr>
+          <w:rFonts w:ascii="Arial" w:eastAsia="Times New Roman" w:hAnsi="Arial" w:cs="Arial"/>
+          <w:sz w:val="24"/>
+          <w:szCs w:val="24"/>
+          <w:lang w:val="ro-RO"/>
+        </w:rPr>
+      </w:pPr>
+      <w:r>
+        <w:rPr>
+          <w:rFonts w:ascii="Arial" w:eastAsia="Times New Roman" w:hAnsi="Arial" w:cs="Arial"/>
+          <w:sz w:val="24"/>
+          <w:szCs w:val="24"/>
+          <w:lang w:val="ro-RO"/>
+        </w:rPr>
+        <w:t>După ce a fost primit răspuns de la toți copiii, sau timer-</w:t>
+      </w:r>
+      <w:proofErr w:type="spellStart"/>
+      <w:r>
+        <w:rPr>
+          <w:rFonts w:ascii="Arial" w:eastAsia="Times New Roman" w:hAnsi="Arial" w:cs="Arial"/>
+          <w:sz w:val="24"/>
+          <w:szCs w:val="24"/>
+          <w:lang w:val="ro-RO"/>
+        </w:rPr>
+        <w:t>ul</w:t>
+      </w:r>
+      <w:proofErr w:type="spellEnd"/>
+      <w:r>
+        <w:rPr>
+          <w:rFonts w:ascii="Arial" w:eastAsia="Times New Roman" w:hAnsi="Arial" w:cs="Arial"/>
+          <w:sz w:val="24"/>
+          <w:szCs w:val="24"/>
+          <w:lang w:val="ro-RO"/>
+        </w:rPr>
+        <w:t xml:space="preserve"> de așteptare a trecut, se </w:t>
+      </w:r>
+      <w:r>
+        <w:rPr>
+          <w:rFonts w:ascii="Arial" w:eastAsia="Times New Roman" w:hAnsi="Arial" w:cs="Arial"/>
+          <w:sz w:val="24"/>
+          <w:szCs w:val="24"/>
+          <w:lang w:val="ro-RO"/>
+        </w:rPr>
+        <w:t xml:space="preserve">va trimite ca răspuns părintelui </w:t>
+      </w:r>
+      <w:r>
+        <w:rPr>
+          <w:rFonts w:ascii="Arial" w:eastAsia="Times New Roman" w:hAnsi="Arial" w:cs="Arial"/>
+          <w:b/>
+          <w:bCs/>
+          <w:sz w:val="24"/>
+          <w:szCs w:val="24"/>
+          <w:lang w:val="ro-RO"/>
+        </w:rPr>
+        <w:t>un singur mesaj</w:t>
+      </w:r>
+      <w:r>
+        <w:rPr>
+          <w:rFonts w:ascii="Arial" w:eastAsia="Times New Roman" w:hAnsi="Arial" w:cs="Arial"/>
+          <w:sz w:val="24"/>
+          <w:szCs w:val="24"/>
+          <w:lang w:val="ro-RO"/>
+        </w:rPr>
+        <w:t xml:space="preserve"> în care este notat părintele nodului curent alături de toate răspunsurile de la copiii. </w:t>
+      </w:r>
+      <w:r>
+        <w:rPr>
+          <w:rFonts w:ascii="Arial" w:eastAsia="Times New Roman" w:hAnsi="Arial" w:cs="Arial"/>
+          <w:sz w:val="24"/>
+          <w:szCs w:val="24"/>
+          <w:lang w:val="ro-RO"/>
+        </w:rPr>
+        <w:t xml:space="preserve">Fiind dat un vector de 100 de elemente părintele nodului curent poate fi notat pe poziția </w:t>
+      </w:r>
+      <w:proofErr w:type="spellStart"/>
+      <w:r>
+        <w:rPr>
+          <w:rFonts w:ascii="Arial" w:eastAsia="Times New Roman" w:hAnsi="Arial" w:cs="Arial"/>
+          <w:sz w:val="24"/>
+          <w:szCs w:val="24"/>
+          <w:lang w:val="ro-RO"/>
+        </w:rPr>
+        <w:t>rank</w:t>
+      </w:r>
+      <w:proofErr w:type="spellEnd"/>
+      <w:r>
+        <w:rPr>
+          <w:rFonts w:ascii="Arial" w:eastAsia="Times New Roman" w:hAnsi="Arial" w:cs="Arial"/>
+          <w:sz w:val="24"/>
+          <w:szCs w:val="24"/>
+          <w:lang w:val="ro-RO"/>
+        </w:rPr>
+        <w:t xml:space="preserve"> din vector.</w:t>
+      </w:r>
+    </w:p>
+    <w:p>
+      <w:pPr>
+        <w:pStyle w:val="ListParagraph"/>
+        <w:numPr>
+          <w:ilvl w:val="1"/>
+          <w:numId w:val="6"/>
+        </w:numPr>
+        <w:spacing w:before="100" w:beforeAutospacing="1" w:after="100" w:afterAutospacing="1" w:line="240" w:lineRule="auto"/>
+        <w:jc w:val="both"/>
+        <w:outlineLvl w:val="2"/>
+        <w:rPr>
+          <w:rFonts w:ascii="Arial" w:eastAsia="Times New Roman" w:hAnsi="Arial" w:cs="Arial"/>
+          <w:sz w:val="24"/>
+          <w:szCs w:val="24"/>
+          <w:lang w:val="ro-RO"/>
+        </w:rPr>
+      </w:pPr>
+      <w:r>
+        <w:rPr>
+          <w:rFonts w:ascii="Arial" w:eastAsia="Times New Roman" w:hAnsi="Arial" w:cs="Arial"/>
+          <w:sz w:val="24"/>
+          <w:szCs w:val="24"/>
+          <w:lang w:val="ro-RO"/>
+        </w:rPr>
+        <w:t>Mesajul inițial (cel care poate fi considerat conceptual probă)</w:t>
+      </w:r>
+      <w:r>
+        <w:rPr>
+          <w:rFonts w:ascii="Arial" w:eastAsia="Times New Roman" w:hAnsi="Arial" w:cs="Arial"/>
+          <w:sz w:val="24"/>
+          <w:szCs w:val="24"/>
+          <w:lang w:val="ro-RO"/>
+        </w:rPr>
+        <w:t xml:space="preserve"> poate fi gol, dar pentru ca algoritmul să meargă și în cazul ciclurilor</w:t>
+      </w:r>
+      <w:r>
+        <w:rPr>
+          <w:rFonts w:ascii="Arial" w:eastAsia="Times New Roman" w:hAnsi="Arial" w:cs="Arial"/>
+          <w:sz w:val="24"/>
+          <w:szCs w:val="24"/>
+          <w:lang w:val="ro-RO"/>
+        </w:rPr>
+        <w:t xml:space="preserve"> va conține </w:t>
+      </w:r>
+      <w:proofErr w:type="spellStart"/>
+      <w:r>
+        <w:rPr>
+          <w:rFonts w:ascii="Arial" w:eastAsia="Times New Roman" w:hAnsi="Arial" w:cs="Arial"/>
+          <w:sz w:val="24"/>
+          <w:szCs w:val="24"/>
+          <w:lang w:val="ro-RO"/>
+        </w:rPr>
+        <w:t>int</w:t>
+      </w:r>
+      <w:proofErr w:type="spellEnd"/>
+      <w:r>
+        <w:rPr>
+          <w:rFonts w:ascii="Arial" w:eastAsia="Times New Roman" w:hAnsi="Arial" w:cs="Arial"/>
+          <w:sz w:val="24"/>
+          <w:szCs w:val="24"/>
+          <w:lang w:val="ro-RO"/>
+        </w:rPr>
+        <w:t xml:space="preserve">-uri și va avea o lungime fixă de 100 de elemente. Aceeași formă o vor avea și </w:t>
+      </w:r>
+      <w:r>
+        <w:rPr>
+          <w:rFonts w:ascii="Arial" w:eastAsia="Times New Roman" w:hAnsi="Arial" w:cs="Arial"/>
+          <w:sz w:val="24"/>
+          <w:szCs w:val="24"/>
+          <w:lang w:val="ro-RO"/>
+        </w:rPr>
+        <w:t>celelalte mesaje (cele ce pot fi considerate ecou).</w:t>
+      </w:r>
+    </w:p>
+    <w:p>
+      <w:pPr>
+        <w:pStyle w:val="ListParagraph"/>
+        <w:numPr>
+          <w:ilvl w:val="1"/>
+          <w:numId w:val="6"/>
+        </w:numPr>
+        <w:spacing w:before="100" w:beforeAutospacing="1" w:after="100" w:afterAutospacing="1" w:line="240" w:lineRule="auto"/>
+        <w:jc w:val="both"/>
+        <w:outlineLvl w:val="2"/>
+        <w:rPr>
+          <w:rFonts w:ascii="Arial" w:eastAsia="Times New Roman" w:hAnsi="Arial" w:cs="Arial"/>
+          <w:sz w:val="24"/>
+          <w:szCs w:val="24"/>
+          <w:lang w:val="ro-RO"/>
+        </w:rPr>
+      </w:pPr>
+      <w:r>
+        <w:rPr>
+          <w:rFonts w:ascii="Arial" w:eastAsia="Times New Roman" w:hAnsi="Arial" w:cs="Arial"/>
+          <w:sz w:val="24"/>
+          <w:szCs w:val="24"/>
+          <w:lang w:val="ro-RO"/>
+        </w:rPr>
+        <w:t>O dată ajuns la inițiator acesta va afișa lista de părinți.</w:t>
+      </w:r>
+    </w:p>
+    <w:p>
+      <w:pPr>
+        <w:spacing w:before="100" w:beforeAutospacing="1" w:after="100" w:afterAutospacing="1" w:line="240" w:lineRule="auto"/>
+        <w:jc w:val="both"/>
+        <w:outlineLvl w:val="2"/>
+        <w:rPr>
+          <w:rFonts w:ascii="Arial" w:eastAsia="Times New Roman" w:hAnsi="Arial" w:cs="Arial"/>
+          <w:sz w:val="24"/>
+          <w:szCs w:val="24"/>
+          <w:lang w:val="ro-RO"/>
+        </w:rPr>
+      </w:pPr>
+      <w:r>
+        <w:rPr>
+          <w:rFonts w:ascii="Arial" w:eastAsia="Times New Roman" w:hAnsi="Arial" w:cs="Arial"/>
+          <w:b/>
+          <w:bCs/>
+          <w:sz w:val="24"/>
+          <w:szCs w:val="24"/>
+          <w:lang w:val="ro-RO"/>
+        </w:rPr>
+        <w:t xml:space="preserve">Exercițiile de la 1 la </w:t>
+      </w:r>
+      <w:r>
+        <w:rPr>
+          <w:rFonts w:ascii="Arial" w:eastAsia="Times New Roman" w:hAnsi="Arial" w:cs="Arial"/>
+          <w:b/>
+          <w:bCs/>
+          <w:sz w:val="24"/>
+          <w:szCs w:val="24"/>
+          <w:lang w:val="ro-RO"/>
+        </w:rPr>
+        <w:t>5</w:t>
+      </w:r>
+      <w:r>
+        <w:rPr>
+          <w:rFonts w:ascii="Arial" w:eastAsia="Times New Roman" w:hAnsi="Arial" w:cs="Arial"/>
+          <w:b/>
+          <w:bCs/>
+          <w:sz w:val="24"/>
+          <w:szCs w:val="24"/>
+          <w:lang w:val="ro-RO"/>
+        </w:rPr>
+        <w:t xml:space="preserve"> </w:t>
+      </w:r>
+      <w:r>
+        <w:rPr>
+          <w:rFonts w:ascii="Arial" w:eastAsia="Times New Roman" w:hAnsi="Arial" w:cs="Arial"/>
+          <w:sz w:val="24"/>
+          <w:szCs w:val="24"/>
+          <w:lang w:val="ro-RO"/>
+        </w:rPr>
+        <w:t xml:space="preserve">sunt </w:t>
+      </w:r>
+      <w:r>
+        <w:rPr>
+          <w:rFonts w:ascii="Arial" w:eastAsia="Times New Roman" w:hAnsi="Arial" w:cs="Arial"/>
+          <w:b/>
+          <w:bCs/>
+          <w:sz w:val="24"/>
+          <w:szCs w:val="24"/>
+          <w:lang w:val="ro-RO"/>
+        </w:rPr>
+        <w:t>obligatorii</w:t>
+      </w:r>
+      <w:r>
+        <w:rPr>
+          <w:rFonts w:ascii="Arial" w:eastAsia="Times New Roman" w:hAnsi="Arial" w:cs="Arial"/>
+          <w:sz w:val="24"/>
+          <w:szCs w:val="24"/>
+          <w:lang w:val="ro-RO"/>
+        </w:rPr>
+        <w:t xml:space="preserve">. Conceptele explorate sunt esențiale pentru obținerea notei </w:t>
+      </w:r>
+      <w:r>
+        <w:rPr>
+          <w:rFonts w:ascii="Arial" w:eastAsia="Times New Roman" w:hAnsi="Arial" w:cs="Arial"/>
+          <w:b/>
+          <w:bCs/>
+          <w:sz w:val="24"/>
+          <w:szCs w:val="24"/>
+          <w:lang w:val="ro-RO"/>
+        </w:rPr>
+        <w:t>minime</w:t>
+      </w:r>
+      <w:r>
+        <w:rPr>
+          <w:rFonts w:ascii="Arial" w:eastAsia="Times New Roman" w:hAnsi="Arial" w:cs="Arial"/>
+          <w:sz w:val="24"/>
+          <w:szCs w:val="24"/>
+          <w:lang w:val="ro-RO"/>
+        </w:rPr>
+        <w:t xml:space="preserve"> de promovare.</w:t>
+      </w:r>
+    </w:p>
+    <w:p>
+      <w:pPr>
+        <w:spacing w:before="100" w:beforeAutospacing="1" w:after="100" w:afterAutospacing="1" w:line="240" w:lineRule="auto"/>
+        <w:jc w:val="both"/>
+        <w:outlineLvl w:val="2"/>
+        <w:rPr>
+          <w:rFonts w:ascii="Arial" w:eastAsia="Times New Roman" w:hAnsi="Arial" w:cs="Arial"/>
+          <w:b/>
+          <w:bCs/>
+          <w:sz w:val="24"/>
+          <w:szCs w:val="24"/>
+          <w:lang w:val="ro-RO"/>
+        </w:rPr>
+      </w:pPr>
+      <w:r>
+        <w:rPr>
+          <w:rFonts w:ascii="Arial" w:eastAsia="Times New Roman" w:hAnsi="Arial" w:cs="Arial"/>
+          <w:b/>
+          <w:bCs/>
+          <w:sz w:val="24"/>
+          <w:szCs w:val="24"/>
+          <w:lang w:val="ro-RO"/>
+        </w:rPr>
+        <w:t>Vă recomandăm, pentru a crește șansele de a obține o notă cât mai mare să explorați și următoarele exerciții:</w:t>
+      </w:r>
+    </w:p>
+    <w:p>
+      <w:pPr>
+        <w:pStyle w:val="ListParagraph"/>
+        <w:numPr>
+          <w:ilvl w:val="0"/>
+          <w:numId w:val="6"/>
+        </w:numPr>
+        <w:spacing w:before="100" w:beforeAutospacing="1" w:after="100" w:afterAutospacing="1" w:line="240" w:lineRule="auto"/>
+        <w:jc w:val="both"/>
+        <w:outlineLvl w:val="2"/>
+        <w:rPr>
+          <w:rFonts w:ascii="Arial" w:eastAsia="Times New Roman" w:hAnsi="Arial" w:cs="Arial"/>
+          <w:sz w:val="24"/>
+          <w:szCs w:val="24"/>
+          <w:lang w:val="ro-RO"/>
+        </w:rPr>
+      </w:pPr>
+      <w:r>
+        <w:rPr>
+          <w:rFonts w:ascii="Arial" w:eastAsia="Times New Roman" w:hAnsi="Arial" w:cs="Arial"/>
+          <w:sz w:val="24"/>
+          <w:szCs w:val="24"/>
+          <w:lang w:val="ro-RO"/>
+        </w:rPr>
+        <w:t>(</w:t>
+      </w:r>
+      <w:r>
+        <w:rPr>
+          <w:rFonts w:ascii="Arial" w:eastAsia="Times New Roman" w:hAnsi="Arial" w:cs="Arial"/>
+          <w:b/>
+          <w:bCs/>
+          <w:sz w:val="24"/>
+          <w:szCs w:val="24"/>
+          <w:lang w:val="ro-RO"/>
+        </w:rPr>
+        <w:t>6_</w:t>
+      </w:r>
+      <w:r>
+        <w:rPr>
+          <w:rFonts w:ascii="Arial" w:eastAsia="Times New Roman" w:hAnsi="Arial" w:cs="Arial"/>
+          <w:b/>
+          <w:bCs/>
+          <w:sz w:val="24"/>
+          <w:szCs w:val="24"/>
+          <w:lang w:val="ro-RO"/>
+        </w:rPr>
+        <w:t>epidemic.c</w:t>
+      </w:r>
+      <w:r>
+        <w:rPr>
+          <w:rFonts w:ascii="Arial" w:eastAsia="Times New Roman" w:hAnsi="Arial" w:cs="Arial"/>
+          <w:sz w:val="24"/>
+          <w:szCs w:val="24"/>
+          <w:lang w:val="ro-RO"/>
+        </w:rPr>
+        <w:t>) Implementați algoritmul epidemic.</w:t>
+      </w:r>
+    </w:p>
+    <w:p>
+      <w:pPr>
+        <w:pStyle w:val="ListParagraph"/>
+        <w:numPr>
+          <w:ilvl w:val="1"/>
+          <w:numId w:val="6"/>
+        </w:numPr>
+        <w:spacing w:before="100" w:beforeAutospacing="1" w:after="100" w:afterAutospacing="1" w:line="240" w:lineRule="auto"/>
+        <w:jc w:val="both"/>
+        <w:outlineLvl w:val="2"/>
+        <w:rPr>
+          <w:rFonts w:ascii="Arial" w:eastAsia="Times New Roman" w:hAnsi="Arial" w:cs="Arial"/>
+          <w:sz w:val="24"/>
+          <w:szCs w:val="24"/>
+          <w:lang w:val="ro-RO"/>
+        </w:rPr>
+      </w:pPr>
+      <w:r>
+        <w:rPr>
+          <w:rFonts w:ascii="Arial" w:eastAsia="Times New Roman" w:hAnsi="Arial" w:cs="Arial"/>
+          <w:sz w:val="24"/>
+          <w:szCs w:val="24"/>
+          <w:lang w:val="ro-RO"/>
+        </w:rPr>
+        <w:t xml:space="preserve">ATENȚIE: Un nod poate comunica doar cu vecinii. MPI vă va permite să trimiteți mesaje de la orice nod la oricare altul, dar noi vrem să simulăm o rețea reală în care se poate comunica doar cu vecinii. Astfel, nu aveți voie să faceți </w:t>
+      </w:r>
+      <w:proofErr w:type="spellStart"/>
+      <w:r>
+        <w:rPr>
+          <w:rFonts w:ascii="Arial" w:eastAsia="Times New Roman" w:hAnsi="Arial" w:cs="Arial"/>
+          <w:sz w:val="24"/>
+          <w:szCs w:val="24"/>
+          <w:lang w:val="ro-RO"/>
+        </w:rPr>
+        <w:t>send</w:t>
+      </w:r>
+      <w:proofErr w:type="spellEnd"/>
+      <w:r>
+        <w:rPr>
+          <w:rFonts w:ascii="Arial" w:eastAsia="Times New Roman" w:hAnsi="Arial" w:cs="Arial"/>
+          <w:sz w:val="24"/>
+          <w:szCs w:val="24"/>
+          <w:lang w:val="ro-RO"/>
+        </w:rPr>
+        <w:t xml:space="preserve"> sau </w:t>
+      </w:r>
+      <w:proofErr w:type="spellStart"/>
+      <w:r>
+        <w:rPr>
+          <w:rFonts w:ascii="Arial" w:eastAsia="Times New Roman" w:hAnsi="Arial" w:cs="Arial"/>
+          <w:sz w:val="24"/>
+          <w:szCs w:val="24"/>
+          <w:lang w:val="ro-RO"/>
+        </w:rPr>
+        <w:t>recv</w:t>
+      </w:r>
+      <w:proofErr w:type="spellEnd"/>
+      <w:r>
+        <w:rPr>
+          <w:rFonts w:ascii="Arial" w:eastAsia="Times New Roman" w:hAnsi="Arial" w:cs="Arial"/>
+          <w:sz w:val="24"/>
+          <w:szCs w:val="24"/>
+          <w:lang w:val="ro-RO"/>
+        </w:rPr>
+        <w:t>, decât de la un nod care este în lista de vecini.</w:t>
+      </w:r>
+    </w:p>
+    <w:p>
+      <w:pPr>
+        <w:pStyle w:val="ListParagraph"/>
+        <w:numPr>
+          <w:ilvl w:val="1"/>
+          <w:numId w:val="6"/>
+        </w:numPr>
+        <w:spacing w:before="100" w:beforeAutospacing="1" w:after="100" w:afterAutospacing="1" w:line="240" w:lineRule="auto"/>
+        <w:jc w:val="both"/>
+        <w:outlineLvl w:val="2"/>
+        <w:rPr>
+          <w:rFonts w:ascii="Arial" w:eastAsia="Times New Roman" w:hAnsi="Arial" w:cs="Arial"/>
+          <w:sz w:val="24"/>
+          <w:szCs w:val="24"/>
+          <w:lang w:val="ro-RO"/>
+        </w:rPr>
+      </w:pPr>
+      <w:r>
+        <w:rPr>
+          <w:rFonts w:ascii="Arial" w:eastAsia="Times New Roman" w:hAnsi="Arial" w:cs="Arial"/>
+          <w:sz w:val="24"/>
+          <w:szCs w:val="24"/>
+          <w:lang w:val="ro-RO"/>
+        </w:rPr>
+        <w:t>Se începe de la programul anterior, avem nevoie de un lider ales. Faceți o copie codului anterior.</w:t>
+      </w:r>
+    </w:p>
+    <w:p>
+      <w:pPr>
+        <w:pStyle w:val="ListParagraph"/>
+        <w:numPr>
+          <w:ilvl w:val="1"/>
+          <w:numId w:val="6"/>
+        </w:numPr>
+        <w:spacing w:before="100" w:beforeAutospacing="1" w:after="100" w:afterAutospacing="1" w:line="240" w:lineRule="auto"/>
+        <w:jc w:val="both"/>
+        <w:outlineLvl w:val="2"/>
+        <w:rPr>
+          <w:rFonts w:ascii="Arial" w:eastAsia="Times New Roman" w:hAnsi="Arial" w:cs="Arial"/>
+          <w:sz w:val="24"/>
+          <w:szCs w:val="24"/>
+          <w:lang w:val="ro-RO"/>
+        </w:rPr>
+      </w:pPr>
+      <w:r>
+        <w:rPr>
+          <w:rFonts w:ascii="Arial" w:eastAsia="Times New Roman" w:hAnsi="Arial" w:cs="Arial"/>
+          <w:sz w:val="24"/>
+          <w:szCs w:val="24"/>
+          <w:lang w:val="ro-RO"/>
+        </w:rPr>
+        <w:t>Fiecare proces are o valoare. Pentru toți valoarea este 0 cu excepția liderului, acesta are valoarea 1.</w:t>
+      </w:r>
+    </w:p>
+    <w:p>
+      <w:pPr>
+        <w:pStyle w:val="ListParagraph"/>
+        <w:numPr>
+          <w:ilvl w:val="1"/>
+          <w:numId w:val="6"/>
+        </w:numPr>
+        <w:spacing w:before="100" w:beforeAutospacing="1" w:after="100" w:afterAutospacing="1" w:line="240" w:lineRule="auto"/>
+        <w:jc w:val="both"/>
+        <w:outlineLvl w:val="2"/>
+        <w:rPr>
+          <w:rFonts w:ascii="Arial" w:eastAsia="Times New Roman" w:hAnsi="Arial" w:cs="Arial"/>
+          <w:sz w:val="24"/>
+          <w:szCs w:val="24"/>
+          <w:lang w:val="ro-RO"/>
+        </w:rPr>
+      </w:pPr>
+      <w:r>
+        <w:rPr>
+          <w:rFonts w:ascii="Arial" w:eastAsia="Times New Roman" w:hAnsi="Arial" w:cs="Arial"/>
+          <w:sz w:val="24"/>
+          <w:szCs w:val="24"/>
+          <w:lang w:val="ro-RO"/>
+        </w:rPr>
+        <w:t>Valoarea este transmisă și la fiecare pas se modifică ca fiind media între valoarea primită și cea locală.</w:t>
+      </w:r>
+    </w:p>
+    <w:p>
+      <w:pPr>
+        <w:pStyle w:val="ListParagraph"/>
+        <w:numPr>
+          <w:ilvl w:val="1"/>
+          <w:numId w:val="6"/>
+        </w:numPr>
+        <w:spacing w:before="100" w:beforeAutospacing="1" w:after="100" w:afterAutospacing="1" w:line="240" w:lineRule="auto"/>
+        <w:jc w:val="both"/>
+        <w:outlineLvl w:val="2"/>
+        <w:rPr>
+          <w:rFonts w:ascii="Arial" w:eastAsia="Times New Roman" w:hAnsi="Arial" w:cs="Arial"/>
+          <w:sz w:val="24"/>
+          <w:szCs w:val="24"/>
+          <w:lang w:val="ro-RO"/>
+        </w:rPr>
+      </w:pPr>
+      <w:r>
+        <w:rPr>
+          <w:rFonts w:ascii="Arial" w:eastAsia="Times New Roman" w:hAnsi="Arial" w:cs="Arial"/>
+          <w:sz w:val="24"/>
+          <w:szCs w:val="24"/>
+          <w:lang w:val="ro-RO"/>
+        </w:rPr>
+        <w:t xml:space="preserve">Se vor folosi exclusiv funcții de comunicare </w:t>
+      </w:r>
+      <w:proofErr w:type="spellStart"/>
+      <w:r>
+        <w:rPr>
+          <w:rFonts w:ascii="Arial" w:eastAsia="Times New Roman" w:hAnsi="Arial" w:cs="Arial"/>
+          <w:b/>
+          <w:bCs/>
+          <w:sz w:val="24"/>
+          <w:szCs w:val="24"/>
+          <w:lang w:val="ro-RO"/>
+        </w:rPr>
+        <w:t>MPI_Sendrecv</w:t>
+      </w:r>
+      <w:proofErr w:type="spellEnd"/>
+      <w:r>
+        <w:rPr>
+          <w:rFonts w:ascii="Arial" w:eastAsia="Times New Roman" w:hAnsi="Arial" w:cs="Arial"/>
+          <w:b/>
+          <w:bCs/>
+          <w:sz w:val="24"/>
+          <w:szCs w:val="24"/>
+          <w:lang w:val="ro-RO"/>
+        </w:rPr>
+        <w:t>()</w:t>
+      </w:r>
+      <w:r>
+        <w:rPr>
+          <w:rFonts w:ascii="Arial" w:eastAsia="Times New Roman" w:hAnsi="Arial" w:cs="Arial"/>
+          <w:sz w:val="24"/>
+          <w:szCs w:val="24"/>
+          <w:lang w:val="ro-RO"/>
+        </w:rPr>
         <w:t>.</w:t>
+      </w:r>
+    </w:p>
+    <w:p>
+      <w:pPr>
+        <w:pStyle w:val="ListParagraph"/>
+        <w:numPr>
+          <w:ilvl w:val="1"/>
+          <w:numId w:val="6"/>
+        </w:numPr>
+        <w:spacing w:before="100" w:beforeAutospacing="1" w:after="100" w:afterAutospacing="1" w:line="240" w:lineRule="auto"/>
+        <w:jc w:val="both"/>
+        <w:outlineLvl w:val="2"/>
+        <w:rPr>
+          <w:rFonts w:ascii="Arial" w:eastAsia="Times New Roman" w:hAnsi="Arial" w:cs="Arial"/>
+          <w:sz w:val="24"/>
+          <w:szCs w:val="24"/>
+          <w:lang w:val="ro-RO"/>
+        </w:rPr>
+      </w:pPr>
+      <w:r>
+        <w:rPr>
+          <w:rFonts w:ascii="Arial" w:eastAsia="Times New Roman" w:hAnsi="Arial" w:cs="Arial"/>
+          <w:sz w:val="24"/>
+          <w:szCs w:val="24"/>
+          <w:lang w:val="ro-RO"/>
+        </w:rPr>
+        <w:t>Presupunem că nu știm mărimea rețelei, scopul este să o aflăm.</w:t>
       </w:r>
     </w:p>
     <w:sectPr>
@@ -2207,6 +4053,127 @@
     </w:lvl>
   </w:abstractNum>
   <w:abstractNum w:abstractNumId="7" w15:restartNumberingAfterBreak="0">
+    <w:nsid w:val="54186CBA"/>
+    <w:multiLevelType w:val="multilevel"/>
+    <w:tmpl w:val="6F56C2CA"/>
+    <w:lvl w:ilvl="0">
+      <w:start w:val="1"/>
+      <w:numFmt w:val="decimal"/>
+      <w:lvlText w:val="%1."/>
+      <w:lvlJc w:val="left"/>
+      <w:pPr>
+        <w:tabs>
+          <w:tab w:val="num" w:pos="720"/>
+        </w:tabs>
+        <w:ind w:left="720" w:hanging="360"/>
+      </w:pPr>
+      <w:rPr>
+        <w:b w:val="0"/>
+        <w:bCs w:val="0"/>
+      </w:rPr>
+    </w:lvl>
+    <w:lvl w:ilvl="1">
+      <w:start w:val="1"/>
+      <w:numFmt w:val="bullet"/>
+      <w:lvlText w:val="o"/>
+      <w:lvlJc w:val="left"/>
+      <w:pPr>
+        <w:tabs>
+          <w:tab w:val="num" w:pos="1440"/>
+        </w:tabs>
+        <w:ind w:left="1440" w:hanging="360"/>
+      </w:pPr>
+      <w:rPr>
+        <w:rFonts w:ascii="Courier New" w:hAnsi="Courier New" w:hint="default"/>
+        <w:sz w:val="20"/>
+      </w:rPr>
+    </w:lvl>
+    <w:lvl w:ilvl="2" w:tentative="1">
+      <w:start w:val="1"/>
+      <w:numFmt w:val="decimal"/>
+      <w:lvlText w:val="%3."/>
+      <w:lvlJc w:val="left"/>
+      <w:pPr>
+        <w:tabs>
+          <w:tab w:val="num" w:pos="2160"/>
+        </w:tabs>
+        <w:ind w:left="2160" w:hanging="360"/>
+      </w:pPr>
+    </w:lvl>
+    <w:lvl w:ilvl="3" w:tentative="1">
+      <w:start w:val="1"/>
+      <w:numFmt w:val="decimal"/>
+      <w:lvlText w:val="%4."/>
+      <w:lvlJc w:val="left"/>
+      <w:pPr>
+        <w:tabs>
+          <w:tab w:val="num" w:pos="2880"/>
+        </w:tabs>
+        <w:ind w:left="2880" w:hanging="360"/>
+      </w:pPr>
+    </w:lvl>
+    <w:lvl w:ilvl="4" w:tentative="1">
+      <w:start w:val="1"/>
+      <w:numFmt w:val="decimal"/>
+      <w:lvlText w:val="%5."/>
+      <w:lvlJc w:val="left"/>
+      <w:pPr>
+        <w:tabs>
+          <w:tab w:val="num" w:pos="3600"/>
+        </w:tabs>
+        <w:ind w:left="3600" w:hanging="360"/>
+      </w:pPr>
+    </w:lvl>
+    <w:lvl w:ilvl="5" w:tentative="1">
+      <w:start w:val="1"/>
+      <w:numFmt w:val="decimal"/>
+      <w:lvlText w:val="%6."/>
+      <w:lvlJc w:val="left"/>
+      <w:pPr>
+        <w:tabs>
+          <w:tab w:val="num" w:pos="4320"/>
+        </w:tabs>
+        <w:ind w:left="4320" w:hanging="360"/>
+      </w:pPr>
+    </w:lvl>
+    <w:lvl w:ilvl="6" w:tentative="1">
+      <w:start w:val="1"/>
+      <w:numFmt w:val="decimal"/>
+      <w:lvlText w:val="%7."/>
+      <w:lvlJc w:val="left"/>
+      <w:pPr>
+        <w:tabs>
+          <w:tab w:val="num" w:pos="5040"/>
+        </w:tabs>
+        <w:ind w:left="5040" w:hanging="360"/>
+      </w:pPr>
+    </w:lvl>
+    <w:lvl w:ilvl="7" w:tentative="1">
+      <w:start w:val="1"/>
+      <w:numFmt w:val="decimal"/>
+      <w:lvlText w:val="%8."/>
+      <w:lvlJc w:val="left"/>
+      <w:pPr>
+        <w:tabs>
+          <w:tab w:val="num" w:pos="5760"/>
+        </w:tabs>
+        <w:ind w:left="5760" w:hanging="360"/>
+      </w:pPr>
+    </w:lvl>
+    <w:lvl w:ilvl="8" w:tentative="1">
+      <w:start w:val="1"/>
+      <w:numFmt w:val="decimal"/>
+      <w:lvlText w:val="%9."/>
+      <w:lvlJc w:val="left"/>
+      <w:pPr>
+        <w:tabs>
+          <w:tab w:val="num" w:pos="6480"/>
+        </w:tabs>
+        <w:ind w:left="6480" w:hanging="360"/>
+      </w:pPr>
+    </w:lvl>
+  </w:abstractNum>
+  <w:abstractNum w:abstractNumId="8" w15:restartNumberingAfterBreak="0">
     <w:nsid w:val="587A76AE"/>
     <w:multiLevelType w:val="multilevel"/>
     <w:tmpl w:val="96E458AA"/>
@@ -2323,7 +4290,7 @@
       </w:pPr>
     </w:lvl>
   </w:abstractNum>
-  <w:abstractNum w:abstractNumId="8" w15:restartNumberingAfterBreak="0">
+  <w:abstractNum w:abstractNumId="9" w15:restartNumberingAfterBreak="0">
     <w:nsid w:val="64FC6169"/>
     <w:multiLevelType w:val="multilevel"/>
     <w:tmpl w:val="79182160"/>
@@ -2447,10 +4414,10 @@
     <w:abstractNumId w:val="3"/>
   </w:num>
   <w:num w:numId="3">
-    <w:abstractNumId w:val="8"/>
+    <w:abstractNumId w:val="9"/>
   </w:num>
   <w:num w:numId="4">
-    <w:abstractNumId w:val="7"/>
+    <w:abstractNumId w:val="8"/>
   </w:num>
   <w:num w:numId="5">
     <w:abstractNumId w:val="2"/>
@@ -2466,6 +4433,9 @@
   </w:num>
   <w:num w:numId="9">
     <w:abstractNumId w:val="0"/>
+  </w:num>
+  <w:num w:numId="10">
+    <w:abstractNumId w:val="7"/>
   </w:num>
 </w:numbering>
 </file>

</xml_diff>